<commit_message>
Actualización del diario de grupo
Añadidas las actividades realizadas por los miembros del grupo hasta día
de hoy. Referencia a la issue #26
</commit_message>
<xml_diff>
--- a/Documentación/Diario de grupo.docx
+++ b/Documentación/Diario de grupo.docx
@@ -10,6 +10,7 @@
           <w:docPartUnique/>
         </w:docPartObj>
       </w:sdtPr>
+      <w:sdtEndPr/>
       <w:sdtContent>
         <w:p>
           <w:r>
@@ -356,6 +357,7 @@
                                   <w:dataBinding w:prefixMappings="xmlns:ns0='http://purl.org/dc/elements/1.1/' xmlns:ns1='http://schemas.openxmlformats.org/package/2006/metadata/core-properties' " w:xpath="/ns1:coreProperties[1]/ns0:creator[1]" w:storeItemID="{6C3C8BC8-F283-45AE-878A-BAB7291924A1}"/>
                                   <w:text/>
                                 </w:sdtPr>
+                                <w:sdtEndPr/>
                                 <w:sdtContent>
                                   <w:p>
                                     <w:pPr>
@@ -431,6 +433,7 @@
                             <w:dataBinding w:prefixMappings="xmlns:ns0='http://purl.org/dc/elements/1.1/' xmlns:ns1='http://schemas.openxmlformats.org/package/2006/metadata/core-properties' " w:xpath="/ns1:coreProperties[1]/ns0:creator[1]" w:storeItemID="{6C3C8BC8-F283-45AE-878A-BAB7291924A1}"/>
                             <w:text/>
                           </w:sdtPr>
+                          <w:sdtEndPr/>
                           <w:sdtContent>
                             <w:p>
                               <w:pPr>
@@ -567,6 +570,7 @@
                                   <w:dataBinding w:prefixMappings="xmlns:ns0='http://schemas.microsoft.com/office/2006/coverPageProps' " w:xpath="/ns0:CoverPageProperties[1]/ns0:Abstract[1]" w:storeItemID="{55AF091B-3C7A-41E3-B477-F2FDAA23CFDA}"/>
                                   <w:text w:multiLine="1"/>
                                 </w:sdtPr>
+                                <w:sdtEndPr/>
                                 <w:sdtContent>
                                   <w:p>
                                     <w:pPr>
@@ -717,6 +721,7 @@
                             <w:dataBinding w:prefixMappings="xmlns:ns0='http://schemas.microsoft.com/office/2006/coverPageProps' " w:xpath="/ns0:CoverPageProperties[1]/ns0:Abstract[1]" w:storeItemID="{55AF091B-3C7A-41E3-B477-F2FDAA23CFDA}"/>
                             <w:text w:multiLine="1"/>
                           </w:sdtPr>
+                          <w:sdtEndPr/>
                           <w:sdtContent>
                             <w:p>
                               <w:pPr>
@@ -935,6 +940,7 @@
                                   <w:dataBinding w:prefixMappings="xmlns:ns0='http://purl.org/dc/elements/1.1/' xmlns:ns1='http://schemas.openxmlformats.org/package/2006/metadata/core-properties' " w:xpath="/ns1:coreProperties[1]/ns0:subject[1]" w:storeItemID="{6C3C8BC8-F283-45AE-878A-BAB7291924A1}"/>
                                   <w:text/>
                                 </w:sdtPr>
+                                <w:sdtEndPr/>
                                 <w:sdtContent>
                                   <w:p>
                                     <w:pPr>
@@ -1036,6 +1042,7 @@
                             <w:dataBinding w:prefixMappings="xmlns:ns0='http://purl.org/dc/elements/1.1/' xmlns:ns1='http://schemas.openxmlformats.org/package/2006/metadata/core-properties' " w:xpath="/ns1:coreProperties[1]/ns0:subject[1]" w:storeItemID="{6C3C8BC8-F283-45AE-878A-BAB7291924A1}"/>
                             <w:text/>
                           </w:sdtPr>
+                          <w:sdtEndPr/>
                           <w:sdtContent>
                             <w:p>
                               <w:pPr>
@@ -1406,8 +1413,6 @@
           <w:fldChar w:fldCharType="end"/>
         </w:r>
       </w:hyperlink>
-      <w:bookmarkStart w:id="0" w:name="_GoBack"/>
-      <w:bookmarkEnd w:id="0"/>
     </w:p>
     <w:p>
       <w:pPr>
@@ -1465,7 +1470,7 @@
           <w:lang w:eastAsia="es-ES"/>
         </w:rPr>
       </w:pPr>
-      <w:bookmarkStart w:id="1" w:name="_Toc502770630"/>
+      <w:bookmarkStart w:id="0" w:name="_Toc502770630"/>
       <w:r>
         <w:rPr>
           <w:rFonts w:ascii="Calibri" w:eastAsia="Calibri" w:hAnsi="Calibri" w:cs="Calibri"/>
@@ -1475,7 +1480,7 @@
         <w:lastRenderedPageBreak/>
         <w:t>Miembros del grupo</w:t>
       </w:r>
-      <w:bookmarkEnd w:id="1"/>
+      <w:bookmarkEnd w:id="0"/>
     </w:p>
     <w:p>
       <w:pPr>
@@ -1579,7 +1584,7 @@
           <w:lang w:eastAsia="es-ES"/>
         </w:rPr>
       </w:pPr>
-      <w:bookmarkStart w:id="2" w:name="_Toc502770631"/>
+      <w:bookmarkStart w:id="1" w:name="_Toc502770631"/>
       <w:r>
         <w:rPr>
           <w:rFonts w:ascii="Calibri" w:eastAsia="Calibri" w:hAnsi="Calibri" w:cs="Calibri"/>
@@ -1588,7 +1593,7 @@
         </w:rPr>
         <w:t>Dedicación de los miembros del grupo</w:t>
       </w:r>
-      <w:bookmarkEnd w:id="2"/>
+      <w:bookmarkEnd w:id="1"/>
     </w:p>
     <w:p>
       <w:pPr>
@@ -1922,7 +1927,7 @@
           <w:lang w:eastAsia="es-ES"/>
         </w:rPr>
       </w:pPr>
-      <w:bookmarkStart w:id="3" w:name="_Toc502770632"/>
+      <w:bookmarkStart w:id="2" w:name="_Toc502770632"/>
       <w:r>
         <w:rPr>
           <w:rFonts w:ascii="Calibri" w:eastAsia="Calibri" w:hAnsi="Calibri" w:cs="Calibri"/>
@@ -1931,7 +1936,7 @@
         </w:rPr>
         <w:t>Tabla de tiempos</w:t>
       </w:r>
-      <w:bookmarkEnd w:id="3"/>
+      <w:bookmarkEnd w:id="2"/>
     </w:p>
     <w:p>
       <w:pPr>
@@ -1947,11 +1952,11 @@
         <w:tblLook w:val="04A0" w:firstRow="1" w:lastRow="0" w:firstColumn="1" w:lastColumn="0" w:noHBand="0" w:noVBand="1"/>
       </w:tblPr>
       <w:tblGrid>
-        <w:gridCol w:w="1128"/>
-        <w:gridCol w:w="1504"/>
-        <w:gridCol w:w="2039"/>
-        <w:gridCol w:w="1631"/>
-        <w:gridCol w:w="2202"/>
+        <w:gridCol w:w="1127"/>
+        <w:gridCol w:w="1488"/>
+        <w:gridCol w:w="2015"/>
+        <w:gridCol w:w="1678"/>
+        <w:gridCol w:w="2196"/>
       </w:tblGrid>
       <w:tr>
         <w:trPr>
@@ -5919,6 +5924,7 @@
               <w:rPr>
                 <w:lang w:eastAsia="es-ES"/>
               </w:rPr>
+              <w:lastRenderedPageBreak/>
               <w:t>Pablo Vázquez</w:t>
             </w:r>
           </w:p>
@@ -5938,6 +5944,7 @@
               <w:rPr>
                 <w:lang w:eastAsia="es-ES"/>
               </w:rPr>
+              <w:lastRenderedPageBreak/>
               <w:t>Milestone</w:t>
             </w:r>
           </w:p>
@@ -5978,7 +5985,6 @@
               <w:rPr>
                 <w:lang w:eastAsia="es-ES"/>
               </w:rPr>
-              <w:lastRenderedPageBreak/>
               <w:t>18/12/17</w:t>
             </w:r>
           </w:p>
@@ -6694,6 +6700,12 @@
                 <w:lang w:eastAsia="es-ES"/>
               </w:rPr>
             </w:pPr>
+            <w:r>
+              <w:rPr>
+                <w:lang w:eastAsia="es-ES"/>
+              </w:rPr>
+              <w:t>03/01/18</w:t>
+            </w:r>
           </w:p>
         </w:tc>
         <w:tc>
@@ -6707,6 +6719,12 @@
                 <w:lang w:eastAsia="es-ES"/>
               </w:rPr>
             </w:pPr>
+            <w:r>
+              <w:rPr>
+                <w:lang w:eastAsia="es-ES"/>
+              </w:rPr>
+              <w:t>60</w:t>
+            </w:r>
           </w:p>
         </w:tc>
         <w:tc>
@@ -6720,6 +6738,12 @@
                 <w:lang w:eastAsia="es-ES"/>
               </w:rPr>
             </w:pPr>
+            <w:r>
+              <w:rPr>
+                <w:lang w:eastAsia="es-ES"/>
+              </w:rPr>
+              <w:t>Juan Carlos Sánchez</w:t>
+            </w:r>
           </w:p>
         </w:tc>
         <w:tc>
@@ -6733,6 +6757,12 @@
                 <w:lang w:eastAsia="es-ES"/>
               </w:rPr>
             </w:pPr>
+            <w:r>
+              <w:rPr>
+                <w:lang w:eastAsia="es-ES"/>
+              </w:rPr>
+              <w:t>Programación</w:t>
+            </w:r>
           </w:p>
         </w:tc>
         <w:tc>
@@ -6746,6 +6776,12 @@
                 <w:lang w:eastAsia="es-ES"/>
               </w:rPr>
             </w:pPr>
+            <w:r>
+              <w:rPr>
+                <w:lang w:eastAsia="es-ES"/>
+              </w:rPr>
+              <w:t>Corregidos errores.</w:t>
+            </w:r>
           </w:p>
         </w:tc>
       </w:tr>
@@ -6761,6 +6797,12 @@
                 <w:lang w:eastAsia="es-ES"/>
               </w:rPr>
             </w:pPr>
+            <w:r>
+              <w:rPr>
+                <w:lang w:eastAsia="es-ES"/>
+              </w:rPr>
+              <w:t>04/01/18</w:t>
+            </w:r>
           </w:p>
         </w:tc>
         <w:tc>
@@ -6774,6 +6816,12 @@
                 <w:lang w:eastAsia="es-ES"/>
               </w:rPr>
             </w:pPr>
+            <w:r>
+              <w:rPr>
+                <w:lang w:eastAsia="es-ES"/>
+              </w:rPr>
+              <w:t>60</w:t>
+            </w:r>
           </w:p>
         </w:tc>
         <w:tc>
@@ -6787,6 +6835,12 @@
                 <w:lang w:eastAsia="es-ES"/>
               </w:rPr>
             </w:pPr>
+            <w:r>
+              <w:rPr>
+                <w:lang w:eastAsia="es-ES"/>
+              </w:rPr>
+              <w:t>Pablo Vázquez</w:t>
+            </w:r>
           </w:p>
         </w:tc>
         <w:tc>
@@ -6800,6 +6854,12 @@
                 <w:lang w:eastAsia="es-ES"/>
               </w:rPr>
             </w:pPr>
+            <w:r>
+              <w:rPr>
+                <w:lang w:eastAsia="es-ES"/>
+              </w:rPr>
+              <w:t>Programación e Implementación</w:t>
+            </w:r>
           </w:p>
         </w:tc>
         <w:tc>
@@ -6809,6 +6869,651 @@
           <w:p>
             <w:pPr>
               <w:cnfStyle w:val="000000000000" w:firstRow="0" w:lastRow="0" w:firstColumn="0" w:lastColumn="0" w:oddVBand="0" w:evenVBand="0" w:oddHBand="0" w:evenHBand="0" w:firstRowFirstColumn="0" w:firstRowLastColumn="0" w:lastRowFirstColumn="0" w:lastRowLastColumn="0"/>
+              <w:rPr>
+                <w:lang w:eastAsia="es-ES"/>
+              </w:rPr>
+            </w:pPr>
+            <w:r>
+              <w:rPr>
+                <w:lang w:eastAsia="es-ES"/>
+              </w:rPr>
+              <w:t>Implementación de cifrado RSA.</w:t>
+            </w:r>
+          </w:p>
+        </w:tc>
+      </w:tr>
+      <w:tr>
+        <w:trPr>
+          <w:cnfStyle w:val="000000100000" w:firstRow="0" w:lastRow="0" w:firstColumn="0" w:lastColumn="0" w:oddVBand="0" w:evenVBand="0" w:oddHBand="1" w:evenHBand="0" w:firstRowFirstColumn="0" w:firstRowLastColumn="0" w:lastRowFirstColumn="0" w:lastRowLastColumn="0"/>
+        </w:trPr>
+        <w:tc>
+          <w:tcPr>
+            <w:cnfStyle w:val="001000000000" w:firstRow="0" w:lastRow="0" w:firstColumn="1" w:lastColumn="0" w:oddVBand="0" w:evenVBand="0" w:oddHBand="0" w:evenHBand="0" w:firstRowFirstColumn="0" w:firstRowLastColumn="0" w:lastRowFirstColumn="0" w:lastRowLastColumn="0"/>
+            <w:tcW w:w="1134" w:type="dxa"/>
+          </w:tcPr>
+          <w:p>
+            <w:pPr>
+              <w:rPr>
+                <w:lang w:eastAsia="es-ES"/>
+              </w:rPr>
+            </w:pPr>
+            <w:r>
+              <w:rPr>
+                <w:lang w:eastAsia="es-ES"/>
+              </w:rPr>
+              <w:t>07/01/18</w:t>
+            </w:r>
+          </w:p>
+        </w:tc>
+        <w:tc>
+          <w:tcPr>
+            <w:tcW w:w="1560" w:type="dxa"/>
+          </w:tcPr>
+          <w:p>
+            <w:pPr>
+              <w:cnfStyle w:val="000000100000" w:firstRow="0" w:lastRow="0" w:firstColumn="0" w:lastColumn="0" w:oddVBand="0" w:evenVBand="0" w:oddHBand="1" w:evenHBand="0" w:firstRowFirstColumn="0" w:firstRowLastColumn="0" w:lastRowFirstColumn="0" w:lastRowLastColumn="0"/>
+              <w:rPr>
+                <w:lang w:eastAsia="es-ES"/>
+              </w:rPr>
+            </w:pPr>
+            <w:r>
+              <w:rPr>
+                <w:lang w:eastAsia="es-ES"/>
+              </w:rPr>
+              <w:t>100</w:t>
+            </w:r>
+          </w:p>
+        </w:tc>
+        <w:tc>
+          <w:tcPr>
+            <w:tcW w:w="2126" w:type="dxa"/>
+          </w:tcPr>
+          <w:p>
+            <w:pPr>
+              <w:cnfStyle w:val="000000100000" w:firstRow="0" w:lastRow="0" w:firstColumn="0" w:lastColumn="0" w:oddVBand="0" w:evenVBand="0" w:oddHBand="1" w:evenHBand="0" w:firstRowFirstColumn="0" w:firstRowLastColumn="0" w:lastRowFirstColumn="0" w:lastRowLastColumn="0"/>
+              <w:rPr>
+                <w:lang w:eastAsia="es-ES"/>
+              </w:rPr>
+            </w:pPr>
+            <w:r>
+              <w:rPr>
+                <w:lang w:eastAsia="es-ES"/>
+              </w:rPr>
+              <w:t>Juan Carlos Sánchez</w:t>
+            </w:r>
+          </w:p>
+        </w:tc>
+        <w:tc>
+          <w:tcPr>
+            <w:tcW w:w="1417" w:type="dxa"/>
+          </w:tcPr>
+          <w:p>
+            <w:pPr>
+              <w:cnfStyle w:val="000000100000" w:firstRow="0" w:lastRow="0" w:firstColumn="0" w:lastColumn="0" w:oddVBand="0" w:evenVBand="0" w:oddHBand="1" w:evenHBand="0" w:firstRowFirstColumn="0" w:firstRowLastColumn="0" w:lastRowFirstColumn="0" w:lastRowLastColumn="0"/>
+              <w:rPr>
+                <w:lang w:eastAsia="es-ES"/>
+              </w:rPr>
+            </w:pPr>
+            <w:r>
+              <w:rPr>
+                <w:lang w:eastAsia="es-ES"/>
+              </w:rPr>
+              <w:t>Programación</w:t>
+            </w:r>
+          </w:p>
+        </w:tc>
+        <w:tc>
+          <w:tcPr>
+            <w:tcW w:w="2257" w:type="dxa"/>
+          </w:tcPr>
+          <w:p>
+            <w:pPr>
+              <w:cnfStyle w:val="000000100000" w:firstRow="0" w:lastRow="0" w:firstColumn="0" w:lastColumn="0" w:oddVBand="0" w:evenVBand="0" w:oddHBand="1" w:evenHBand="0" w:firstRowFirstColumn="0" w:firstRowLastColumn="0" w:lastRowFirstColumn="0" w:lastRowLastColumn="0"/>
+              <w:rPr>
+                <w:lang w:eastAsia="es-ES"/>
+              </w:rPr>
+            </w:pPr>
+            <w:r>
+              <w:rPr>
+                <w:lang w:eastAsia="es-ES"/>
+              </w:rPr>
+              <w:t>Añadidos casos de pruebas, cambios en funciones, excepciones y modulo para usar como librería.</w:t>
+            </w:r>
+          </w:p>
+        </w:tc>
+      </w:tr>
+      <w:tr>
+        <w:tc>
+          <w:tcPr>
+            <w:cnfStyle w:val="001000000000" w:firstRow="0" w:lastRow="0" w:firstColumn="1" w:lastColumn="0" w:oddVBand="0" w:evenVBand="0" w:oddHBand="0" w:evenHBand="0" w:firstRowFirstColumn="0" w:firstRowLastColumn="0" w:lastRowFirstColumn="0" w:lastRowLastColumn="0"/>
+            <w:tcW w:w="1134" w:type="dxa"/>
+          </w:tcPr>
+          <w:p>
+            <w:pPr>
+              <w:rPr>
+                <w:lang w:eastAsia="es-ES"/>
+              </w:rPr>
+            </w:pPr>
+            <w:r>
+              <w:rPr>
+                <w:lang w:eastAsia="es-ES"/>
+              </w:rPr>
+              <w:t>08/01/18</w:t>
+            </w:r>
+          </w:p>
+        </w:tc>
+        <w:tc>
+          <w:tcPr>
+            <w:tcW w:w="1560" w:type="dxa"/>
+          </w:tcPr>
+          <w:p>
+            <w:pPr>
+              <w:cnfStyle w:val="000000000000" w:firstRow="0" w:lastRow="0" w:firstColumn="0" w:lastColumn="0" w:oddVBand="0" w:evenVBand="0" w:oddHBand="0" w:evenHBand="0" w:firstRowFirstColumn="0" w:firstRowLastColumn="0" w:lastRowFirstColumn="0" w:lastRowLastColumn="0"/>
+              <w:rPr>
+                <w:lang w:eastAsia="es-ES"/>
+              </w:rPr>
+            </w:pPr>
+            <w:r>
+              <w:rPr>
+                <w:lang w:eastAsia="es-ES"/>
+              </w:rPr>
+              <w:t>120</w:t>
+            </w:r>
+          </w:p>
+        </w:tc>
+        <w:tc>
+          <w:tcPr>
+            <w:tcW w:w="2126" w:type="dxa"/>
+          </w:tcPr>
+          <w:p>
+            <w:pPr>
+              <w:cnfStyle w:val="000000000000" w:firstRow="0" w:lastRow="0" w:firstColumn="0" w:lastColumn="0" w:oddVBand="0" w:evenVBand="0" w:oddHBand="0" w:evenHBand="0" w:firstRowFirstColumn="0" w:firstRowLastColumn="0" w:lastRowFirstColumn="0" w:lastRowLastColumn="0"/>
+              <w:rPr>
+                <w:lang w:eastAsia="es-ES"/>
+              </w:rPr>
+            </w:pPr>
+            <w:r>
+              <w:rPr>
+                <w:lang w:eastAsia="es-ES"/>
+              </w:rPr>
+              <w:t>Héctor Almagro</w:t>
+            </w:r>
+          </w:p>
+        </w:tc>
+        <w:tc>
+          <w:tcPr>
+            <w:tcW w:w="1417" w:type="dxa"/>
+          </w:tcPr>
+          <w:p>
+            <w:pPr>
+              <w:cnfStyle w:val="000000000000" w:firstRow="0" w:lastRow="0" w:firstColumn="0" w:lastColumn="0" w:oddVBand="0" w:evenVBand="0" w:oddHBand="0" w:evenHBand="0" w:firstRowFirstColumn="0" w:firstRowLastColumn="0" w:lastRowFirstColumn="0" w:lastRowLastColumn="0"/>
+              <w:rPr>
+                <w:lang w:eastAsia="es-ES"/>
+              </w:rPr>
+            </w:pPr>
+            <w:r>
+              <w:rPr>
+                <w:lang w:eastAsia="es-ES"/>
+              </w:rPr>
+              <w:t>Pruebas</w:t>
+            </w:r>
+          </w:p>
+        </w:tc>
+        <w:tc>
+          <w:tcPr>
+            <w:tcW w:w="2257" w:type="dxa"/>
+          </w:tcPr>
+          <w:p>
+            <w:pPr>
+              <w:cnfStyle w:val="000000000000" w:firstRow="0" w:lastRow="0" w:firstColumn="0" w:lastColumn="0" w:oddVBand="0" w:evenVBand="0" w:oddHBand="0" w:evenHBand="0" w:firstRowFirstColumn="0" w:firstRowLastColumn="0" w:lastRowFirstColumn="0" w:lastRowLastColumn="0"/>
+              <w:rPr>
+                <w:lang w:eastAsia="es-ES"/>
+              </w:rPr>
+            </w:pPr>
+            <w:r>
+              <w:rPr>
+                <w:lang w:eastAsia="es-ES"/>
+              </w:rPr>
+              <w:t>Creación de test.</w:t>
+            </w:r>
+          </w:p>
+        </w:tc>
+      </w:tr>
+      <w:tr>
+        <w:trPr>
+          <w:cnfStyle w:val="000000100000" w:firstRow="0" w:lastRow="0" w:firstColumn="0" w:lastColumn="0" w:oddVBand="0" w:evenVBand="0" w:oddHBand="1" w:evenHBand="0" w:firstRowFirstColumn="0" w:firstRowLastColumn="0" w:lastRowFirstColumn="0" w:lastRowLastColumn="0"/>
+        </w:trPr>
+        <w:tc>
+          <w:tcPr>
+            <w:cnfStyle w:val="001000000000" w:firstRow="0" w:lastRow="0" w:firstColumn="1" w:lastColumn="0" w:oddVBand="0" w:evenVBand="0" w:oddHBand="0" w:evenHBand="0" w:firstRowFirstColumn="0" w:firstRowLastColumn="0" w:lastRowFirstColumn="0" w:lastRowLastColumn="0"/>
+            <w:tcW w:w="1134" w:type="dxa"/>
+          </w:tcPr>
+          <w:p>
+            <w:pPr>
+              <w:rPr>
+                <w:lang w:eastAsia="es-ES"/>
+              </w:rPr>
+            </w:pPr>
+            <w:r>
+              <w:rPr>
+                <w:lang w:eastAsia="es-ES"/>
+              </w:rPr>
+              <w:t>08/01/18</w:t>
+            </w:r>
+          </w:p>
+        </w:tc>
+        <w:tc>
+          <w:tcPr>
+            <w:tcW w:w="1560" w:type="dxa"/>
+          </w:tcPr>
+          <w:p>
+            <w:pPr>
+              <w:cnfStyle w:val="000000100000" w:firstRow="0" w:lastRow="0" w:firstColumn="0" w:lastColumn="0" w:oddVBand="0" w:evenVBand="0" w:oddHBand="1" w:evenHBand="0" w:firstRowFirstColumn="0" w:firstRowLastColumn="0" w:lastRowFirstColumn="0" w:lastRowLastColumn="0"/>
+              <w:rPr>
+                <w:lang w:eastAsia="es-ES"/>
+              </w:rPr>
+            </w:pPr>
+            <w:r>
+              <w:rPr>
+                <w:lang w:eastAsia="es-ES"/>
+              </w:rPr>
+              <w:t>100</w:t>
+            </w:r>
+          </w:p>
+        </w:tc>
+        <w:tc>
+          <w:tcPr>
+            <w:tcW w:w="2126" w:type="dxa"/>
+          </w:tcPr>
+          <w:p>
+            <w:pPr>
+              <w:cnfStyle w:val="000000100000" w:firstRow="0" w:lastRow="0" w:firstColumn="0" w:lastColumn="0" w:oddVBand="0" w:evenVBand="0" w:oddHBand="1" w:evenHBand="0" w:firstRowFirstColumn="0" w:firstRowLastColumn="0" w:lastRowFirstColumn="0" w:lastRowLastColumn="0"/>
+              <w:rPr>
+                <w:lang w:eastAsia="es-ES"/>
+              </w:rPr>
+            </w:pPr>
+            <w:r>
+              <w:rPr>
+                <w:lang w:eastAsia="es-ES"/>
+              </w:rPr>
+              <w:t>Héctor Almagro</w:t>
+            </w:r>
+          </w:p>
+        </w:tc>
+        <w:tc>
+          <w:tcPr>
+            <w:tcW w:w="1417" w:type="dxa"/>
+          </w:tcPr>
+          <w:p>
+            <w:pPr>
+              <w:cnfStyle w:val="000000100000" w:firstRow="0" w:lastRow="0" w:firstColumn="0" w:lastColumn="0" w:oddVBand="0" w:evenVBand="0" w:oddHBand="1" w:evenHBand="0" w:firstRowFirstColumn="0" w:firstRowLastColumn="0" w:lastRowFirstColumn="0" w:lastRowLastColumn="0"/>
+              <w:rPr>
+                <w:lang w:eastAsia="es-ES"/>
+              </w:rPr>
+            </w:pPr>
+            <w:r>
+              <w:rPr>
+                <w:lang w:eastAsia="es-ES"/>
+              </w:rPr>
+              <w:t>Programación y pruebas</w:t>
+            </w:r>
+          </w:p>
+        </w:tc>
+        <w:tc>
+          <w:tcPr>
+            <w:tcW w:w="2257" w:type="dxa"/>
+          </w:tcPr>
+          <w:p>
+            <w:pPr>
+              <w:cnfStyle w:val="000000100000" w:firstRow="0" w:lastRow="0" w:firstColumn="0" w:lastColumn="0" w:oddVBand="0" w:evenVBand="0" w:oddHBand="1" w:evenHBand="0" w:firstRowFirstColumn="0" w:firstRowLastColumn="0" w:lastRowFirstColumn="0" w:lastRowLastColumn="0"/>
+              <w:rPr>
+                <w:lang w:eastAsia="es-ES"/>
+              </w:rPr>
+            </w:pPr>
+            <w:r>
+              <w:rPr>
+                <w:lang w:eastAsia="es-ES"/>
+              </w:rPr>
+              <w:t>Función de verificar voto único y realizado el correspondiente test.</w:t>
+            </w:r>
+          </w:p>
+        </w:tc>
+      </w:tr>
+      <w:tr>
+        <w:tc>
+          <w:tcPr>
+            <w:cnfStyle w:val="001000000000" w:firstRow="0" w:lastRow="0" w:firstColumn="1" w:lastColumn="0" w:oddVBand="0" w:evenVBand="0" w:oddHBand="0" w:evenHBand="0" w:firstRowFirstColumn="0" w:firstRowLastColumn="0" w:lastRowFirstColumn="0" w:lastRowLastColumn="0"/>
+            <w:tcW w:w="1134" w:type="dxa"/>
+          </w:tcPr>
+          <w:p>
+            <w:pPr>
+              <w:rPr>
+                <w:lang w:eastAsia="es-ES"/>
+              </w:rPr>
+            </w:pPr>
+            <w:r>
+              <w:rPr>
+                <w:lang w:eastAsia="es-ES"/>
+              </w:rPr>
+              <w:t>09/01/18</w:t>
+            </w:r>
+          </w:p>
+        </w:tc>
+        <w:tc>
+          <w:tcPr>
+            <w:tcW w:w="1560" w:type="dxa"/>
+          </w:tcPr>
+          <w:p>
+            <w:pPr>
+              <w:cnfStyle w:val="000000000000" w:firstRow="0" w:lastRow="0" w:firstColumn="0" w:lastColumn="0" w:oddVBand="0" w:evenVBand="0" w:oddHBand="0" w:evenHBand="0" w:firstRowFirstColumn="0" w:firstRowLastColumn="0" w:lastRowFirstColumn="0" w:lastRowLastColumn="0"/>
+              <w:rPr>
+                <w:lang w:eastAsia="es-ES"/>
+              </w:rPr>
+            </w:pPr>
+            <w:r>
+              <w:rPr>
+                <w:lang w:eastAsia="es-ES"/>
+              </w:rPr>
+              <w:t>20</w:t>
+            </w:r>
+            <w:r>
+              <w:rPr>
+                <w:lang w:eastAsia="es-ES"/>
+              </w:rPr>
+              <w:t>0</w:t>
+            </w:r>
+          </w:p>
+        </w:tc>
+        <w:tc>
+          <w:tcPr>
+            <w:tcW w:w="2126" w:type="dxa"/>
+          </w:tcPr>
+          <w:p>
+            <w:pPr>
+              <w:cnfStyle w:val="000000000000" w:firstRow="0" w:lastRow="0" w:firstColumn="0" w:lastColumn="0" w:oddVBand="0" w:evenVBand="0" w:oddHBand="0" w:evenHBand="0" w:firstRowFirstColumn="0" w:firstRowLastColumn="0" w:lastRowFirstColumn="0" w:lastRowLastColumn="0"/>
+              <w:rPr>
+                <w:lang w:eastAsia="es-ES"/>
+              </w:rPr>
+            </w:pPr>
+            <w:r>
+              <w:rPr>
+                <w:lang w:eastAsia="es-ES"/>
+              </w:rPr>
+              <w:t>Daniel Rodríguez</w:t>
+            </w:r>
+          </w:p>
+        </w:tc>
+        <w:tc>
+          <w:tcPr>
+            <w:tcW w:w="1417" w:type="dxa"/>
+          </w:tcPr>
+          <w:p>
+            <w:pPr>
+              <w:cnfStyle w:val="000000000000" w:firstRow="0" w:lastRow="0" w:firstColumn="0" w:lastColumn="0" w:oddVBand="0" w:evenVBand="0" w:oddHBand="0" w:evenHBand="0" w:firstRowFirstColumn="0" w:firstRowLastColumn="0" w:lastRowFirstColumn="0" w:lastRowLastColumn="0"/>
+              <w:rPr>
+                <w:lang w:eastAsia="es-ES"/>
+              </w:rPr>
+            </w:pPr>
+            <w:r>
+              <w:rPr>
+                <w:lang w:eastAsia="es-ES"/>
+              </w:rPr>
+              <w:t>Programación</w:t>
+            </w:r>
+          </w:p>
+        </w:tc>
+        <w:tc>
+          <w:tcPr>
+            <w:tcW w:w="2257" w:type="dxa"/>
+          </w:tcPr>
+          <w:p>
+            <w:pPr>
+              <w:cnfStyle w:val="000000000000" w:firstRow="0" w:lastRow="0" w:firstColumn="0" w:lastColumn="0" w:oddVBand="0" w:evenVBand="0" w:oddHBand="0" w:evenHBand="0" w:firstRowFirstColumn="0" w:firstRowLastColumn="0" w:lastRowFirstColumn="0" w:lastRowLastColumn="0"/>
+              <w:rPr>
+                <w:lang w:eastAsia="es-ES"/>
+              </w:rPr>
+            </w:pPr>
+            <w:r>
+              <w:rPr>
+                <w:lang w:eastAsia="es-ES"/>
+              </w:rPr>
+              <w:t>Automatización de la construcción en Travis.</w:t>
+            </w:r>
+          </w:p>
+        </w:tc>
+      </w:tr>
+      <w:tr>
+        <w:trPr>
+          <w:cnfStyle w:val="000000100000" w:firstRow="0" w:lastRow="0" w:firstColumn="0" w:lastColumn="0" w:oddVBand="0" w:evenVBand="0" w:oddHBand="1" w:evenHBand="0" w:firstRowFirstColumn="0" w:firstRowLastColumn="0" w:lastRowFirstColumn="0" w:lastRowLastColumn="0"/>
+        </w:trPr>
+        <w:tc>
+          <w:tcPr>
+            <w:cnfStyle w:val="001000000000" w:firstRow="0" w:lastRow="0" w:firstColumn="1" w:lastColumn="0" w:oddVBand="0" w:evenVBand="0" w:oddHBand="0" w:evenHBand="0" w:firstRowFirstColumn="0" w:firstRowLastColumn="0" w:lastRowFirstColumn="0" w:lastRowLastColumn="0"/>
+            <w:tcW w:w="1134" w:type="dxa"/>
+          </w:tcPr>
+          <w:p>
+            <w:pPr>
+              <w:rPr>
+                <w:lang w:eastAsia="es-ES"/>
+              </w:rPr>
+            </w:pPr>
+            <w:r>
+              <w:rPr>
+                <w:lang w:eastAsia="es-ES"/>
+              </w:rPr>
+              <w:t>09/01/18</w:t>
+            </w:r>
+          </w:p>
+        </w:tc>
+        <w:tc>
+          <w:tcPr>
+            <w:tcW w:w="1560" w:type="dxa"/>
+          </w:tcPr>
+          <w:p>
+            <w:pPr>
+              <w:cnfStyle w:val="000000100000" w:firstRow="0" w:lastRow="0" w:firstColumn="0" w:lastColumn="0" w:oddVBand="0" w:evenVBand="0" w:oddHBand="1" w:evenHBand="0" w:firstRowFirstColumn="0" w:firstRowLastColumn="0" w:lastRowFirstColumn="0" w:lastRowLastColumn="0"/>
+              <w:rPr>
+                <w:lang w:eastAsia="es-ES"/>
+              </w:rPr>
+            </w:pPr>
+            <w:r>
+              <w:rPr>
+                <w:lang w:eastAsia="es-ES"/>
+              </w:rPr>
+              <w:t>200</w:t>
+            </w:r>
+          </w:p>
+        </w:tc>
+        <w:tc>
+          <w:tcPr>
+            <w:tcW w:w="2126" w:type="dxa"/>
+          </w:tcPr>
+          <w:p>
+            <w:pPr>
+              <w:cnfStyle w:val="000000100000" w:firstRow="0" w:lastRow="0" w:firstColumn="0" w:lastColumn="0" w:oddVBand="0" w:evenVBand="0" w:oddHBand="1" w:evenHBand="0" w:firstRowFirstColumn="0" w:firstRowLastColumn="0" w:lastRowFirstColumn="0" w:lastRowLastColumn="0"/>
+              <w:rPr>
+                <w:lang w:eastAsia="es-ES"/>
+              </w:rPr>
+            </w:pPr>
+            <w:r>
+              <w:rPr>
+                <w:lang w:eastAsia="es-ES"/>
+              </w:rPr>
+              <w:t>Victoria Calbet</w:t>
+            </w:r>
+          </w:p>
+        </w:tc>
+        <w:tc>
+          <w:tcPr>
+            <w:tcW w:w="1417" w:type="dxa"/>
+          </w:tcPr>
+          <w:p>
+            <w:pPr>
+              <w:cnfStyle w:val="000000100000" w:firstRow="0" w:lastRow="0" w:firstColumn="0" w:lastColumn="0" w:oddVBand="0" w:evenVBand="0" w:oddHBand="1" w:evenHBand="0" w:firstRowFirstColumn="0" w:firstRowLastColumn="0" w:lastRowFirstColumn="0" w:lastRowLastColumn="0"/>
+              <w:rPr>
+                <w:lang w:eastAsia="es-ES"/>
+              </w:rPr>
+            </w:pPr>
+            <w:r>
+              <w:rPr>
+                <w:lang w:eastAsia="es-ES"/>
+              </w:rPr>
+              <w:t>Programación</w:t>
+            </w:r>
+          </w:p>
+        </w:tc>
+        <w:tc>
+          <w:tcPr>
+            <w:tcW w:w="2257" w:type="dxa"/>
+          </w:tcPr>
+          <w:p>
+            <w:pPr>
+              <w:cnfStyle w:val="000000100000" w:firstRow="0" w:lastRow="0" w:firstColumn="0" w:lastColumn="0" w:oddVBand="0" w:evenVBand="0" w:oddHBand="1" w:evenHBand="0" w:firstRowFirstColumn="0" w:firstRowLastColumn="0" w:lastRowFirstColumn="0" w:lastRowLastColumn="0"/>
+              <w:rPr>
+                <w:lang w:eastAsia="es-ES"/>
+              </w:rPr>
+            </w:pPr>
+            <w:r>
+              <w:rPr>
+                <w:lang w:eastAsia="es-ES"/>
+              </w:rPr>
+              <w:t>Automatización de la construcción en Travis.</w:t>
+            </w:r>
+            <w:bookmarkStart w:id="3" w:name="_GoBack"/>
+            <w:bookmarkEnd w:id="3"/>
+          </w:p>
+        </w:tc>
+      </w:tr>
+      <w:tr>
+        <w:tc>
+          <w:tcPr>
+            <w:cnfStyle w:val="001000000000" w:firstRow="0" w:lastRow="0" w:firstColumn="1" w:lastColumn="0" w:oddVBand="0" w:evenVBand="0" w:oddHBand="0" w:evenHBand="0" w:firstRowFirstColumn="0" w:firstRowLastColumn="0" w:lastRowFirstColumn="0" w:lastRowLastColumn="0"/>
+            <w:tcW w:w="1134" w:type="dxa"/>
+          </w:tcPr>
+          <w:p>
+            <w:pPr>
+              <w:rPr>
+                <w:lang w:eastAsia="es-ES"/>
+              </w:rPr>
+            </w:pPr>
+          </w:p>
+        </w:tc>
+        <w:tc>
+          <w:tcPr>
+            <w:tcW w:w="1560" w:type="dxa"/>
+          </w:tcPr>
+          <w:p>
+            <w:pPr>
+              <w:cnfStyle w:val="000000000000" w:firstRow="0" w:lastRow="0" w:firstColumn="0" w:lastColumn="0" w:oddVBand="0" w:evenVBand="0" w:oddHBand="0" w:evenHBand="0" w:firstRowFirstColumn="0" w:firstRowLastColumn="0" w:lastRowFirstColumn="0" w:lastRowLastColumn="0"/>
+              <w:rPr>
+                <w:lang w:eastAsia="es-ES"/>
+              </w:rPr>
+            </w:pPr>
+          </w:p>
+        </w:tc>
+        <w:tc>
+          <w:tcPr>
+            <w:tcW w:w="2126" w:type="dxa"/>
+          </w:tcPr>
+          <w:p>
+            <w:pPr>
+              <w:cnfStyle w:val="000000000000" w:firstRow="0" w:lastRow="0" w:firstColumn="0" w:lastColumn="0" w:oddVBand="0" w:evenVBand="0" w:oddHBand="0" w:evenHBand="0" w:firstRowFirstColumn="0" w:firstRowLastColumn="0" w:lastRowFirstColumn="0" w:lastRowLastColumn="0"/>
+              <w:rPr>
+                <w:lang w:eastAsia="es-ES"/>
+              </w:rPr>
+            </w:pPr>
+          </w:p>
+        </w:tc>
+        <w:tc>
+          <w:tcPr>
+            <w:tcW w:w="1417" w:type="dxa"/>
+          </w:tcPr>
+          <w:p>
+            <w:pPr>
+              <w:cnfStyle w:val="000000000000" w:firstRow="0" w:lastRow="0" w:firstColumn="0" w:lastColumn="0" w:oddVBand="0" w:evenVBand="0" w:oddHBand="0" w:evenHBand="0" w:firstRowFirstColumn="0" w:firstRowLastColumn="0" w:lastRowFirstColumn="0" w:lastRowLastColumn="0"/>
+              <w:rPr>
+                <w:lang w:eastAsia="es-ES"/>
+              </w:rPr>
+            </w:pPr>
+          </w:p>
+        </w:tc>
+        <w:tc>
+          <w:tcPr>
+            <w:tcW w:w="2257" w:type="dxa"/>
+          </w:tcPr>
+          <w:p>
+            <w:pPr>
+              <w:cnfStyle w:val="000000000000" w:firstRow="0" w:lastRow="0" w:firstColumn="0" w:lastColumn="0" w:oddVBand="0" w:evenVBand="0" w:oddHBand="0" w:evenHBand="0" w:firstRowFirstColumn="0" w:firstRowLastColumn="0" w:lastRowFirstColumn="0" w:lastRowLastColumn="0"/>
+              <w:rPr>
+                <w:lang w:eastAsia="es-ES"/>
+              </w:rPr>
+            </w:pPr>
+          </w:p>
+        </w:tc>
+      </w:tr>
+      <w:tr>
+        <w:trPr>
+          <w:cnfStyle w:val="000000100000" w:firstRow="0" w:lastRow="0" w:firstColumn="0" w:lastColumn="0" w:oddVBand="0" w:evenVBand="0" w:oddHBand="1" w:evenHBand="0" w:firstRowFirstColumn="0" w:firstRowLastColumn="0" w:lastRowFirstColumn="0" w:lastRowLastColumn="0"/>
+        </w:trPr>
+        <w:tc>
+          <w:tcPr>
+            <w:cnfStyle w:val="001000000000" w:firstRow="0" w:lastRow="0" w:firstColumn="1" w:lastColumn="0" w:oddVBand="0" w:evenVBand="0" w:oddHBand="0" w:evenHBand="0" w:firstRowFirstColumn="0" w:firstRowLastColumn="0" w:lastRowFirstColumn="0" w:lastRowLastColumn="0"/>
+            <w:tcW w:w="1134" w:type="dxa"/>
+          </w:tcPr>
+          <w:p>
+            <w:pPr>
+              <w:rPr>
+                <w:lang w:eastAsia="es-ES"/>
+              </w:rPr>
+            </w:pPr>
+          </w:p>
+        </w:tc>
+        <w:tc>
+          <w:tcPr>
+            <w:tcW w:w="1560" w:type="dxa"/>
+          </w:tcPr>
+          <w:p>
+            <w:pPr>
+              <w:cnfStyle w:val="000000100000" w:firstRow="0" w:lastRow="0" w:firstColumn="0" w:lastColumn="0" w:oddVBand="0" w:evenVBand="0" w:oddHBand="1" w:evenHBand="0" w:firstRowFirstColumn="0" w:firstRowLastColumn="0" w:lastRowFirstColumn="0" w:lastRowLastColumn="0"/>
+              <w:rPr>
+                <w:lang w:eastAsia="es-ES"/>
+              </w:rPr>
+            </w:pPr>
+          </w:p>
+        </w:tc>
+        <w:tc>
+          <w:tcPr>
+            <w:tcW w:w="2126" w:type="dxa"/>
+          </w:tcPr>
+          <w:p>
+            <w:pPr>
+              <w:cnfStyle w:val="000000100000" w:firstRow="0" w:lastRow="0" w:firstColumn="0" w:lastColumn="0" w:oddVBand="0" w:evenVBand="0" w:oddHBand="1" w:evenHBand="0" w:firstRowFirstColumn="0" w:firstRowLastColumn="0" w:lastRowFirstColumn="0" w:lastRowLastColumn="0"/>
+              <w:rPr>
+                <w:lang w:eastAsia="es-ES"/>
+              </w:rPr>
+            </w:pPr>
+          </w:p>
+        </w:tc>
+        <w:tc>
+          <w:tcPr>
+            <w:tcW w:w="1417" w:type="dxa"/>
+          </w:tcPr>
+          <w:p>
+            <w:pPr>
+              <w:cnfStyle w:val="000000100000" w:firstRow="0" w:lastRow="0" w:firstColumn="0" w:lastColumn="0" w:oddVBand="0" w:evenVBand="0" w:oddHBand="1" w:evenHBand="0" w:firstRowFirstColumn="0" w:firstRowLastColumn="0" w:lastRowFirstColumn="0" w:lastRowLastColumn="0"/>
+              <w:rPr>
+                <w:lang w:eastAsia="es-ES"/>
+              </w:rPr>
+            </w:pPr>
+          </w:p>
+        </w:tc>
+        <w:tc>
+          <w:tcPr>
+            <w:tcW w:w="2257" w:type="dxa"/>
+          </w:tcPr>
+          <w:p>
+            <w:pPr>
+              <w:cnfStyle w:val="000000100000" w:firstRow="0" w:lastRow="0" w:firstColumn="0" w:lastColumn="0" w:oddVBand="0" w:evenVBand="0" w:oddHBand="1" w:evenHBand="0" w:firstRowFirstColumn="0" w:firstRowLastColumn="0" w:lastRowFirstColumn="0" w:lastRowLastColumn="0"/>
               <w:rPr>
                 <w:lang w:eastAsia="es-ES"/>
               </w:rPr>
@@ -7858,7 +8563,7 @@
 </file>
 
 <file path=customXml/itemProps2.xml><?xml version="1.0" encoding="utf-8"?>
-<ds:datastoreItem xmlns:ds="http://schemas.openxmlformats.org/officeDocument/2006/customXml" ds:itemID="{9BE4362F-86FA-46CD-B5D1-64A047B2239C}">
+<ds:datastoreItem xmlns:ds="http://schemas.openxmlformats.org/officeDocument/2006/customXml" ds:itemID="{183F8379-2508-45E8-AA2E-F7B17E96784E}">
   <ds:schemaRefs>
     <ds:schemaRef ds:uri="http://schemas.openxmlformats.org/officeDocument/2006/bibliography"/>
   </ds:schemaRefs>

</xml_diff>

<commit_message>
Actualizacion del diario de grupo
</commit_message>
<xml_diff>
--- a/Documentación/Diario de grupo.docx
+++ b/Documentación/Diario de grupo.docx
@@ -1592,8 +1592,6 @@
           <w:lang w:eastAsia="es-ES"/>
         </w:rPr>
       </w:pPr>
-      <w:bookmarkStart w:id="1" w:name="_GoBack"/>
-      <w:bookmarkEnd w:id="1"/>
     </w:p>
     <w:p>
       <w:pPr>
@@ -1610,7 +1608,7 @@
           <w:lang w:eastAsia="es-ES"/>
         </w:rPr>
       </w:pPr>
-      <w:bookmarkStart w:id="2" w:name="_Toc502770631"/>
+      <w:bookmarkStart w:id="1" w:name="_Toc502770631"/>
       <w:r>
         <w:rPr>
           <w:rFonts w:ascii="Calibri" w:eastAsia="Calibri" w:hAnsi="Calibri" w:cs="Calibri"/>
@@ -1619,7 +1617,7 @@
         </w:rPr>
         <w:t>Dedicación de los miembros del grupo</w:t>
       </w:r>
-      <w:bookmarkEnd w:id="2"/>
+      <w:bookmarkEnd w:id="1"/>
     </w:p>
     <w:p>
       <w:pPr>
@@ -1953,7 +1951,7 @@
           <w:lang w:eastAsia="es-ES"/>
         </w:rPr>
       </w:pPr>
-      <w:bookmarkStart w:id="3" w:name="_Toc502770632"/>
+      <w:bookmarkStart w:id="2" w:name="_Toc502770632"/>
       <w:r>
         <w:rPr>
           <w:rFonts w:ascii="Calibri" w:eastAsia="Calibri" w:hAnsi="Calibri" w:cs="Calibri"/>
@@ -1962,7 +1960,7 @@
         </w:rPr>
         <w:t>Tabla de tiempos</w:t>
       </w:r>
-      <w:bookmarkEnd w:id="3"/>
+      <w:bookmarkEnd w:id="2"/>
     </w:p>
     <w:p>
       <w:pPr>
@@ -5946,13 +5944,7 @@
               <w:rPr>
                 <w:lang w:eastAsia="es-ES"/>
               </w:rPr>
-              <w:t>1</w:t>
-            </w:r>
-            <w:r>
-              <w:rPr>
-                <w:lang w:eastAsia="es-ES"/>
-              </w:rPr>
-              <w:t>7/01/18</w:t>
+              <w:t>17/01/18</w:t>
             </w:r>
           </w:p>
         </w:tc>
@@ -6036,31 +6028,7 @@
               <w:rPr>
                 <w:lang w:eastAsia="es-ES"/>
               </w:rPr>
-              <w:t xml:space="preserve">Creación de </w:t>
-            </w:r>
-            <w:r>
-              <w:rPr>
-                <w:lang w:eastAsia="es-ES"/>
-              </w:rPr>
-              <w:t>las</w:t>
-            </w:r>
-            <w:r>
-              <w:rPr>
-                <w:lang w:eastAsia="es-ES"/>
-              </w:rPr>
-              <w:t xml:space="preserve"> tarea</w:t>
-            </w:r>
-            <w:r>
-              <w:rPr>
-                <w:lang w:eastAsia="es-ES"/>
-              </w:rPr>
-              <w:t>s</w:t>
-            </w:r>
-            <w:r>
-              <w:rPr>
-                <w:lang w:eastAsia="es-ES"/>
-              </w:rPr>
-              <w:t xml:space="preserve"> con su asignación, prioridad y estado en el cuál se encuentra.</w:t>
+              <w:t>Creación de las tareas con su asignación, prioridad y estado en el cuál se encuentra.</w:t>
             </w:r>
           </w:p>
         </w:tc>
@@ -7137,46 +7105,28 @@
               <w:rPr>
                 <w:lang w:eastAsia="es-ES"/>
               </w:rPr>
-              <w:t>0</w:t>
-            </w:r>
-            <w:r>
-              <w:rPr>
-                <w:lang w:eastAsia="es-ES"/>
-              </w:rPr>
-              <w:t>3</w:t>
-            </w:r>
-            <w:r>
-              <w:rPr>
-                <w:lang w:eastAsia="es-ES"/>
-              </w:rPr>
-              <w:t>/01/18</w:t>
-            </w:r>
-          </w:p>
-        </w:tc>
-        <w:tc>
-          <w:tcPr>
-            <w:tcW w:w="1488" w:type="dxa"/>
-            <w:vAlign w:val="center"/>
-          </w:tcPr>
-          <w:p>
-            <w:pPr>
-              <w:jc w:val="center"/>
-              <w:cnfStyle w:val="000000000000" w:firstRow="0" w:lastRow="0" w:firstColumn="0" w:lastColumn="0" w:oddVBand="0" w:evenVBand="0" w:oddHBand="0" w:evenHBand="0" w:firstRowFirstColumn="0" w:firstRowLastColumn="0" w:lastRowFirstColumn="0" w:lastRowLastColumn="0"/>
-              <w:rPr>
-                <w:lang w:eastAsia="es-ES"/>
-              </w:rPr>
-            </w:pPr>
-            <w:r>
-              <w:rPr>
-                <w:lang w:eastAsia="es-ES"/>
-              </w:rPr>
-              <w:t>1</w:t>
-            </w:r>
-            <w:r>
-              <w:rPr>
-                <w:lang w:eastAsia="es-ES"/>
-              </w:rPr>
-              <w:t>5</w:t>
+              <w:t>03/01/18</w:t>
+            </w:r>
+          </w:p>
+        </w:tc>
+        <w:tc>
+          <w:tcPr>
+            <w:tcW w:w="1488" w:type="dxa"/>
+            <w:vAlign w:val="center"/>
+          </w:tcPr>
+          <w:p>
+            <w:pPr>
+              <w:jc w:val="center"/>
+              <w:cnfStyle w:val="000000000000" w:firstRow="0" w:lastRow="0" w:firstColumn="0" w:lastColumn="0" w:oddVBand="0" w:evenVBand="0" w:oddHBand="0" w:evenHBand="0" w:firstRowFirstColumn="0" w:firstRowLastColumn="0" w:lastRowFirstColumn="0" w:lastRowLastColumn="0"/>
+              <w:rPr>
+                <w:lang w:eastAsia="es-ES"/>
+              </w:rPr>
+            </w:pPr>
+            <w:r>
+              <w:rPr>
+                <w:lang w:eastAsia="es-ES"/>
+              </w:rPr>
+              <w:t>15</w:t>
             </w:r>
           </w:p>
         </w:tc>
@@ -7239,31 +7189,7 @@
               <w:rPr>
                 <w:lang w:eastAsia="es-ES"/>
               </w:rPr>
-              <w:t xml:space="preserve">Creación de </w:t>
-            </w:r>
-            <w:r>
-              <w:rPr>
-                <w:lang w:eastAsia="es-ES"/>
-              </w:rPr>
-              <w:t>las</w:t>
-            </w:r>
-            <w:r>
-              <w:rPr>
-                <w:lang w:eastAsia="es-ES"/>
-              </w:rPr>
-              <w:t xml:space="preserve"> tarea</w:t>
-            </w:r>
-            <w:r>
-              <w:rPr>
-                <w:lang w:eastAsia="es-ES"/>
-              </w:rPr>
-              <w:t>s</w:t>
-            </w:r>
-            <w:r>
-              <w:rPr>
-                <w:lang w:eastAsia="es-ES"/>
-              </w:rPr>
-              <w:t xml:space="preserve"> con su asignación, prioridad y estado en el cuál se encuentra.</w:t>
+              <w:t>Creación de las tareas con su asignación, prioridad y estado en el cuál se encuentra.</w:t>
             </w:r>
           </w:p>
         </w:tc>
@@ -8754,28 +8680,28 @@
               <w:rPr>
                 <w:lang w:eastAsia="es-ES"/>
               </w:rPr>
-              <w:t>11/01/18</w:t>
-            </w:r>
-          </w:p>
-        </w:tc>
-        <w:tc>
-          <w:tcPr>
-            <w:tcW w:w="1488" w:type="dxa"/>
-            <w:vAlign w:val="center"/>
-          </w:tcPr>
-          <w:p>
-            <w:pPr>
-              <w:jc w:val="center"/>
-              <w:cnfStyle w:val="000000000000" w:firstRow="0" w:lastRow="0" w:firstColumn="0" w:lastColumn="0" w:oddVBand="0" w:evenVBand="0" w:oddHBand="0" w:evenHBand="0" w:firstRowFirstColumn="0" w:firstRowLastColumn="0" w:lastRowFirstColumn="0" w:lastRowLastColumn="0"/>
-              <w:rPr>
-                <w:lang w:eastAsia="es-ES"/>
-              </w:rPr>
-            </w:pPr>
-            <w:r>
-              <w:rPr>
-                <w:lang w:eastAsia="es-ES"/>
-              </w:rPr>
-              <w:t>120</w:t>
+              <w:t>10/01/18</w:t>
+            </w:r>
+          </w:p>
+        </w:tc>
+        <w:tc>
+          <w:tcPr>
+            <w:tcW w:w="1488" w:type="dxa"/>
+            <w:vAlign w:val="center"/>
+          </w:tcPr>
+          <w:p>
+            <w:pPr>
+              <w:jc w:val="center"/>
+              <w:cnfStyle w:val="000000000000" w:firstRow="0" w:lastRow="0" w:firstColumn="0" w:lastColumn="0" w:oddVBand="0" w:evenVBand="0" w:oddHBand="0" w:evenHBand="0" w:firstRowFirstColumn="0" w:firstRowLastColumn="0" w:lastRowFirstColumn="0" w:lastRowLastColumn="0"/>
+              <w:rPr>
+                <w:lang w:eastAsia="es-ES"/>
+              </w:rPr>
+            </w:pPr>
+            <w:r>
+              <w:rPr>
+                <w:lang w:eastAsia="es-ES"/>
+              </w:rPr>
+              <w:t>50</w:t>
             </w:r>
           </w:p>
         </w:tc>
@@ -8796,58 +8722,28 @@
               <w:rPr>
                 <w:lang w:eastAsia="es-ES"/>
               </w:rPr>
-              <w:t>Victoria Calbet</w:t>
-            </w:r>
-          </w:p>
-          <w:p>
-            <w:pPr>
-              <w:jc w:val="center"/>
-              <w:cnfStyle w:val="000000000000" w:firstRow="0" w:lastRow="0" w:firstColumn="0" w:lastColumn="0" w:oddVBand="0" w:evenVBand="0" w:oddHBand="0" w:evenHBand="0" w:firstRowFirstColumn="0" w:firstRowLastColumn="0" w:lastRowFirstColumn="0" w:lastRowLastColumn="0"/>
-              <w:rPr>
-                <w:lang w:eastAsia="es-ES"/>
-              </w:rPr>
-            </w:pPr>
-            <w:r>
-              <w:rPr>
-                <w:lang w:eastAsia="es-ES"/>
-              </w:rPr>
-              <w:t>Daniel Rodríguez</w:t>
-            </w:r>
-          </w:p>
-          <w:p>
-            <w:pPr>
-              <w:jc w:val="center"/>
-              <w:cnfStyle w:val="000000000000" w:firstRow="0" w:lastRow="0" w:firstColumn="0" w:lastColumn="0" w:oddVBand="0" w:evenVBand="0" w:oddHBand="0" w:evenHBand="0" w:firstRowFirstColumn="0" w:firstRowLastColumn="0" w:lastRowFirstColumn="0" w:lastRowLastColumn="0"/>
-              <w:rPr>
-                <w:lang w:eastAsia="es-ES"/>
-              </w:rPr>
-            </w:pPr>
-            <w:r>
-              <w:rPr>
-                <w:lang w:eastAsia="es-ES"/>
-              </w:rPr>
-              <w:t>Pablo Vázquez</w:t>
-            </w:r>
-          </w:p>
-        </w:tc>
-        <w:tc>
-          <w:tcPr>
-            <w:tcW w:w="1488" w:type="dxa"/>
-            <w:vAlign w:val="center"/>
-          </w:tcPr>
-          <w:p>
-            <w:pPr>
-              <w:jc w:val="center"/>
-              <w:cnfStyle w:val="000000000000" w:firstRow="0" w:lastRow="0" w:firstColumn="0" w:lastColumn="0" w:oddVBand="0" w:evenVBand="0" w:oddHBand="0" w:evenHBand="0" w:firstRowFirstColumn="0" w:firstRowLastColumn="0" w:lastRowFirstColumn="0" w:lastRowLastColumn="0"/>
-              <w:rPr>
-                <w:lang w:eastAsia="es-ES"/>
-              </w:rPr>
-            </w:pPr>
-            <w:r>
-              <w:rPr>
-                <w:lang w:eastAsia="es-ES"/>
-              </w:rPr>
-              <w:t>Clase</w:t>
+              <w:t>Juan Pablo González</w:t>
+            </w:r>
+          </w:p>
+        </w:tc>
+        <w:tc>
+          <w:tcPr>
+            <w:tcW w:w="1488" w:type="dxa"/>
+            <w:vAlign w:val="center"/>
+          </w:tcPr>
+          <w:p>
+            <w:pPr>
+              <w:jc w:val="center"/>
+              <w:cnfStyle w:val="000000000000" w:firstRow="0" w:lastRow="0" w:firstColumn="0" w:lastColumn="0" w:oddVBand="0" w:evenVBand="0" w:oddHBand="0" w:evenHBand="0" w:firstRowFirstColumn="0" w:firstRowLastColumn="0" w:lastRowFirstColumn="0" w:lastRowLastColumn="0"/>
+              <w:rPr>
+                <w:lang w:eastAsia="es-ES"/>
+              </w:rPr>
+            </w:pPr>
+            <w:r>
+              <w:rPr>
+                <w:lang w:eastAsia="es-ES"/>
+              </w:rPr>
+              <w:t>Investigación</w:t>
             </w:r>
           </w:p>
         </w:tc>
@@ -8868,7 +8764,7 @@
               <w:rPr>
                 <w:lang w:eastAsia="es-ES"/>
               </w:rPr>
-              <w:t>Explicación de la defensa del Milestone 4.</w:t>
+              <w:t>Automatización de entrega y despliegue</w:t>
             </w:r>
           </w:p>
         </w:tc>
@@ -8915,7 +8811,7 @@
               <w:rPr>
                 <w:lang w:eastAsia="es-ES"/>
               </w:rPr>
-              <w:t>215</w:t>
+              <w:t>120</w:t>
             </w:r>
           </w:p>
         </w:tc>
@@ -8954,25 +8850,40 @@
               <w:t>Daniel Rodríguez</w:t>
             </w:r>
           </w:p>
-        </w:tc>
-        <w:tc>
-          <w:tcPr>
-            <w:tcW w:w="1488" w:type="dxa"/>
-            <w:vAlign w:val="center"/>
-          </w:tcPr>
-          <w:p>
-            <w:pPr>
-              <w:jc w:val="center"/>
-              <w:cnfStyle w:val="000000100000" w:firstRow="0" w:lastRow="0" w:firstColumn="0" w:lastColumn="0" w:oddVBand="0" w:evenVBand="0" w:oddHBand="1" w:evenHBand="0" w:firstRowFirstColumn="0" w:firstRowLastColumn="0" w:lastRowFirstColumn="0" w:lastRowLastColumn="0"/>
-              <w:rPr>
-                <w:lang w:eastAsia="es-ES"/>
-              </w:rPr>
-            </w:pPr>
-            <w:r>
-              <w:rPr>
-                <w:lang w:eastAsia="es-ES"/>
-              </w:rPr>
-              <w:t>Programación e investigación</w:t>
+          <w:p>
+            <w:pPr>
+              <w:jc w:val="center"/>
+              <w:cnfStyle w:val="000000100000" w:firstRow="0" w:lastRow="0" w:firstColumn="0" w:lastColumn="0" w:oddVBand="0" w:evenVBand="0" w:oddHBand="1" w:evenHBand="0" w:firstRowFirstColumn="0" w:firstRowLastColumn="0" w:lastRowFirstColumn="0" w:lastRowLastColumn="0"/>
+              <w:rPr>
+                <w:lang w:eastAsia="es-ES"/>
+              </w:rPr>
+            </w:pPr>
+            <w:r>
+              <w:rPr>
+                <w:lang w:eastAsia="es-ES"/>
+              </w:rPr>
+              <w:t>Pablo Vázquez</w:t>
+            </w:r>
+          </w:p>
+        </w:tc>
+        <w:tc>
+          <w:tcPr>
+            <w:tcW w:w="1488" w:type="dxa"/>
+            <w:vAlign w:val="center"/>
+          </w:tcPr>
+          <w:p>
+            <w:pPr>
+              <w:jc w:val="center"/>
+              <w:cnfStyle w:val="000000100000" w:firstRow="0" w:lastRow="0" w:firstColumn="0" w:lastColumn="0" w:oddVBand="0" w:evenVBand="0" w:oddHBand="1" w:evenHBand="0" w:firstRowFirstColumn="0" w:firstRowLastColumn="0" w:lastRowFirstColumn="0" w:lastRowLastColumn="0"/>
+              <w:rPr>
+                <w:lang w:eastAsia="es-ES"/>
+              </w:rPr>
+            </w:pPr>
+            <w:r>
+              <w:rPr>
+                <w:lang w:eastAsia="es-ES"/>
+              </w:rPr>
+              <w:t>Clase</w:t>
             </w:r>
           </w:p>
         </w:tc>
@@ -8993,7 +8904,7 @@
               <w:rPr>
                 <w:lang w:eastAsia="es-ES"/>
               </w:rPr>
-              <w:t>Nuevos cambios y correcciones de erratas, scripts y código para el correcto funcionamiento de la automatización de la construcción.</w:t>
+              <w:t>Explicación de la defensa del Milestone 4.</w:t>
             </w:r>
           </w:p>
         </w:tc>
@@ -9016,28 +8927,28 @@
               <w:rPr>
                 <w:lang w:eastAsia="es-ES"/>
               </w:rPr>
-              <w:t>12/01/18</w:t>
-            </w:r>
-          </w:p>
-        </w:tc>
-        <w:tc>
-          <w:tcPr>
-            <w:tcW w:w="1488" w:type="dxa"/>
-            <w:vAlign w:val="center"/>
-          </w:tcPr>
-          <w:p>
-            <w:pPr>
-              <w:jc w:val="center"/>
-              <w:cnfStyle w:val="000000000000" w:firstRow="0" w:lastRow="0" w:firstColumn="0" w:lastColumn="0" w:oddVBand="0" w:evenVBand="0" w:oddHBand="0" w:evenHBand="0" w:firstRowFirstColumn="0" w:firstRowLastColumn="0" w:lastRowFirstColumn="0" w:lastRowLastColumn="0"/>
-              <w:rPr>
-                <w:lang w:eastAsia="es-ES"/>
-              </w:rPr>
-            </w:pPr>
-            <w:r>
-              <w:rPr>
-                <w:lang w:eastAsia="es-ES"/>
-              </w:rPr>
-              <w:t>165</w:t>
+              <w:t>11/01/18</w:t>
+            </w:r>
+          </w:p>
+        </w:tc>
+        <w:tc>
+          <w:tcPr>
+            <w:tcW w:w="1488" w:type="dxa"/>
+            <w:vAlign w:val="center"/>
+          </w:tcPr>
+          <w:p>
+            <w:pPr>
+              <w:jc w:val="center"/>
+              <w:cnfStyle w:val="000000000000" w:firstRow="0" w:lastRow="0" w:firstColumn="0" w:lastColumn="0" w:oddVBand="0" w:evenVBand="0" w:oddHBand="0" w:evenHBand="0" w:firstRowFirstColumn="0" w:firstRowLastColumn="0" w:lastRowFirstColumn="0" w:lastRowLastColumn="0"/>
+              <w:rPr>
+                <w:lang w:eastAsia="es-ES"/>
+              </w:rPr>
+            </w:pPr>
+            <w:r>
+              <w:rPr>
+                <w:lang w:eastAsia="es-ES"/>
+              </w:rPr>
+              <w:t>215</w:t>
             </w:r>
           </w:p>
         </w:tc>
@@ -9058,28 +8969,43 @@
               <w:rPr>
                 <w:lang w:eastAsia="es-ES"/>
               </w:rPr>
-              <w:t>Todos</w:t>
-            </w:r>
-          </w:p>
-        </w:tc>
-        <w:tc>
-          <w:tcPr>
-            <w:tcW w:w="1488" w:type="dxa"/>
-            <w:vAlign w:val="center"/>
-          </w:tcPr>
-          <w:p>
-            <w:pPr>
-              <w:jc w:val="center"/>
-              <w:cnfStyle w:val="000000000000" w:firstRow="0" w:lastRow="0" w:firstColumn="0" w:lastColumn="0" w:oddVBand="0" w:evenVBand="0" w:oddHBand="0" w:evenHBand="0" w:firstRowFirstColumn="0" w:firstRowLastColumn="0" w:lastRowFirstColumn="0" w:lastRowLastColumn="0"/>
-              <w:rPr>
-                <w:lang w:eastAsia="es-ES"/>
-              </w:rPr>
-            </w:pPr>
-            <w:r>
-              <w:rPr>
-                <w:lang w:eastAsia="es-ES"/>
-              </w:rPr>
-              <w:t>Reunión</w:t>
+              <w:t>Victoria Calbet</w:t>
+            </w:r>
+          </w:p>
+          <w:p>
+            <w:pPr>
+              <w:jc w:val="center"/>
+              <w:cnfStyle w:val="000000000000" w:firstRow="0" w:lastRow="0" w:firstColumn="0" w:lastColumn="0" w:oddVBand="0" w:evenVBand="0" w:oddHBand="0" w:evenHBand="0" w:firstRowFirstColumn="0" w:firstRowLastColumn="0" w:lastRowFirstColumn="0" w:lastRowLastColumn="0"/>
+              <w:rPr>
+                <w:lang w:eastAsia="es-ES"/>
+              </w:rPr>
+            </w:pPr>
+            <w:r>
+              <w:rPr>
+                <w:lang w:eastAsia="es-ES"/>
+              </w:rPr>
+              <w:t>Daniel Rodríguez</w:t>
+            </w:r>
+          </w:p>
+        </w:tc>
+        <w:tc>
+          <w:tcPr>
+            <w:tcW w:w="1488" w:type="dxa"/>
+            <w:vAlign w:val="center"/>
+          </w:tcPr>
+          <w:p>
+            <w:pPr>
+              <w:jc w:val="center"/>
+              <w:cnfStyle w:val="000000000000" w:firstRow="0" w:lastRow="0" w:firstColumn="0" w:lastColumn="0" w:oddVBand="0" w:evenVBand="0" w:oddHBand="0" w:evenHBand="0" w:firstRowFirstColumn="0" w:firstRowLastColumn="0" w:lastRowFirstColumn="0" w:lastRowLastColumn="0"/>
+              <w:rPr>
+                <w:lang w:eastAsia="es-ES"/>
+              </w:rPr>
+            </w:pPr>
+            <w:r>
+              <w:rPr>
+                <w:lang w:eastAsia="es-ES"/>
+              </w:rPr>
+              <w:t>Programación e investigación</w:t>
             </w:r>
           </w:p>
         </w:tc>
@@ -9100,7 +9026,7 @@
               <w:rPr>
                 <w:lang w:eastAsia="es-ES"/>
               </w:rPr>
-              <w:t>Reunión para comprobar qué queda por hacer y preparación de la defensa.</w:t>
+              <w:t>Nuevos cambios y correcciones de erratas, scripts y código para el correcto funcionamiento de la automatización de la construcción.</w:t>
             </w:r>
           </w:p>
         </w:tc>
@@ -9122,21 +9048,33 @@
                 <w:lang w:eastAsia="es-ES"/>
               </w:rPr>
             </w:pPr>
-          </w:p>
-        </w:tc>
-        <w:tc>
-          <w:tcPr>
-            <w:tcW w:w="1488" w:type="dxa"/>
-            <w:vAlign w:val="center"/>
-          </w:tcPr>
-          <w:p>
-            <w:pPr>
-              <w:jc w:val="center"/>
-              <w:cnfStyle w:val="000000100000" w:firstRow="0" w:lastRow="0" w:firstColumn="0" w:lastColumn="0" w:oddVBand="0" w:evenVBand="0" w:oddHBand="1" w:evenHBand="0" w:firstRowFirstColumn="0" w:firstRowLastColumn="0" w:lastRowFirstColumn="0" w:lastRowLastColumn="0"/>
-              <w:rPr>
-                <w:lang w:eastAsia="es-ES"/>
-              </w:rPr>
-            </w:pPr>
+            <w:r>
+              <w:rPr>
+                <w:lang w:eastAsia="es-ES"/>
+              </w:rPr>
+              <w:t>12/01/18</w:t>
+            </w:r>
+          </w:p>
+        </w:tc>
+        <w:tc>
+          <w:tcPr>
+            <w:tcW w:w="1488" w:type="dxa"/>
+            <w:vAlign w:val="center"/>
+          </w:tcPr>
+          <w:p>
+            <w:pPr>
+              <w:jc w:val="center"/>
+              <w:cnfStyle w:val="000000100000" w:firstRow="0" w:lastRow="0" w:firstColumn="0" w:lastColumn="0" w:oddVBand="0" w:evenVBand="0" w:oddHBand="1" w:evenHBand="0" w:firstRowFirstColumn="0" w:firstRowLastColumn="0" w:lastRowFirstColumn="0" w:lastRowLastColumn="0"/>
+              <w:rPr>
+                <w:lang w:eastAsia="es-ES"/>
+              </w:rPr>
+            </w:pPr>
+            <w:r>
+              <w:rPr>
+                <w:lang w:eastAsia="es-ES"/>
+              </w:rPr>
+              <w:t>165</w:t>
+            </w:r>
           </w:p>
         </w:tc>
         <w:tc>
@@ -9152,21 +9090,33 @@
                 <w:lang w:eastAsia="es-ES"/>
               </w:rPr>
             </w:pPr>
-          </w:p>
-        </w:tc>
-        <w:tc>
-          <w:tcPr>
-            <w:tcW w:w="1488" w:type="dxa"/>
-            <w:vAlign w:val="center"/>
-          </w:tcPr>
-          <w:p>
-            <w:pPr>
-              <w:jc w:val="center"/>
-              <w:cnfStyle w:val="000000100000" w:firstRow="0" w:lastRow="0" w:firstColumn="0" w:lastColumn="0" w:oddVBand="0" w:evenVBand="0" w:oddHBand="1" w:evenHBand="0" w:firstRowFirstColumn="0" w:firstRowLastColumn="0" w:lastRowFirstColumn="0" w:lastRowLastColumn="0"/>
-              <w:rPr>
-                <w:lang w:eastAsia="es-ES"/>
-              </w:rPr>
-            </w:pPr>
+            <w:r>
+              <w:rPr>
+                <w:lang w:eastAsia="es-ES"/>
+              </w:rPr>
+              <w:t>Todos</w:t>
+            </w:r>
+          </w:p>
+        </w:tc>
+        <w:tc>
+          <w:tcPr>
+            <w:tcW w:w="1488" w:type="dxa"/>
+            <w:vAlign w:val="center"/>
+          </w:tcPr>
+          <w:p>
+            <w:pPr>
+              <w:jc w:val="center"/>
+              <w:cnfStyle w:val="000000100000" w:firstRow="0" w:lastRow="0" w:firstColumn="0" w:lastColumn="0" w:oddVBand="0" w:evenVBand="0" w:oddHBand="1" w:evenHBand="0" w:firstRowFirstColumn="0" w:firstRowLastColumn="0" w:lastRowFirstColumn="0" w:lastRowLastColumn="0"/>
+              <w:rPr>
+                <w:lang w:eastAsia="es-ES"/>
+              </w:rPr>
+            </w:pPr>
+            <w:r>
+              <w:rPr>
+                <w:lang w:eastAsia="es-ES"/>
+              </w:rPr>
+              <w:t>Reunión</w:t>
+            </w:r>
           </w:p>
         </w:tc>
         <w:tc>
@@ -9182,6 +9132,12 @@
                 <w:lang w:eastAsia="es-ES"/>
               </w:rPr>
             </w:pPr>
+            <w:r>
+              <w:rPr>
+                <w:lang w:eastAsia="es-ES"/>
+              </w:rPr>
+              <w:t>Reunión para comprobar qué queda por hacer y preparación de la defensa.</w:t>
+            </w:r>
           </w:p>
         </w:tc>
       </w:tr>
@@ -9199,22 +9155,45 @@
                 <w:lang w:eastAsia="es-ES"/>
               </w:rPr>
             </w:pPr>
-            <w:bookmarkStart w:id="4" w:name="_Hlk503475219"/>
-          </w:p>
-        </w:tc>
-        <w:tc>
-          <w:tcPr>
-            <w:tcW w:w="1488" w:type="dxa"/>
-            <w:vAlign w:val="center"/>
-          </w:tcPr>
-          <w:p>
-            <w:pPr>
-              <w:jc w:val="center"/>
-              <w:cnfStyle w:val="000000000000" w:firstRow="0" w:lastRow="0" w:firstColumn="0" w:lastColumn="0" w:oddVBand="0" w:evenVBand="0" w:oddHBand="0" w:evenHBand="0" w:firstRowFirstColumn="0" w:firstRowLastColumn="0" w:lastRowFirstColumn="0" w:lastRowLastColumn="0"/>
-              <w:rPr>
-                <w:lang w:eastAsia="es-ES"/>
-              </w:rPr>
-            </w:pPr>
+            <w:r>
+              <w:rPr>
+                <w:lang w:eastAsia="es-ES"/>
+              </w:rPr>
+              <w:t>1</w:t>
+            </w:r>
+            <w:r>
+              <w:rPr>
+                <w:lang w:eastAsia="es-ES"/>
+              </w:rPr>
+              <w:t>2</w:t>
+            </w:r>
+            <w:r>
+              <w:rPr>
+                <w:lang w:eastAsia="es-ES"/>
+              </w:rPr>
+              <w:t>/01/18</w:t>
+            </w:r>
+          </w:p>
+        </w:tc>
+        <w:tc>
+          <w:tcPr>
+            <w:tcW w:w="1488" w:type="dxa"/>
+            <w:vAlign w:val="center"/>
+          </w:tcPr>
+          <w:p>
+            <w:pPr>
+              <w:jc w:val="center"/>
+              <w:cnfStyle w:val="000000000000" w:firstRow="0" w:lastRow="0" w:firstColumn="0" w:lastColumn="0" w:oddVBand="0" w:evenVBand="0" w:oddHBand="0" w:evenHBand="0" w:firstRowFirstColumn="0" w:firstRowLastColumn="0" w:lastRowFirstColumn="0" w:lastRowLastColumn="0"/>
+              <w:rPr>
+                <w:lang w:eastAsia="es-ES"/>
+              </w:rPr>
+            </w:pPr>
+            <w:r>
+              <w:rPr>
+                <w:lang w:eastAsia="es-ES"/>
+              </w:rPr>
+              <w:t>120</w:t>
+            </w:r>
           </w:p>
         </w:tc>
         <w:tc>
@@ -9230,21 +9209,40 @@
                 <w:lang w:eastAsia="es-ES"/>
               </w:rPr>
             </w:pPr>
-          </w:p>
-        </w:tc>
-        <w:tc>
-          <w:tcPr>
-            <w:tcW w:w="1488" w:type="dxa"/>
-            <w:vAlign w:val="center"/>
-          </w:tcPr>
-          <w:p>
-            <w:pPr>
-              <w:jc w:val="center"/>
-              <w:cnfStyle w:val="000000000000" w:firstRow="0" w:lastRow="0" w:firstColumn="0" w:lastColumn="0" w:oddVBand="0" w:evenVBand="0" w:oddHBand="0" w:evenHBand="0" w:firstRowFirstColumn="0" w:firstRowLastColumn="0" w:lastRowFirstColumn="0" w:lastRowLastColumn="0"/>
-              <w:rPr>
-                <w:lang w:eastAsia="es-ES"/>
-              </w:rPr>
-            </w:pPr>
+            <w:r>
+              <w:rPr>
+                <w:lang w:eastAsia="es-ES"/>
+              </w:rPr>
+              <w:t>Juan Carlos Sánchez</w:t>
+            </w:r>
+            <w:r>
+              <w:rPr>
+                <w:lang w:eastAsia="es-ES"/>
+              </w:rPr>
+              <w:br/>
+              <w:t>Juan Pablo González</w:t>
+            </w:r>
+          </w:p>
+        </w:tc>
+        <w:tc>
+          <w:tcPr>
+            <w:tcW w:w="1488" w:type="dxa"/>
+            <w:vAlign w:val="center"/>
+          </w:tcPr>
+          <w:p>
+            <w:pPr>
+              <w:jc w:val="center"/>
+              <w:cnfStyle w:val="000000000000" w:firstRow="0" w:lastRow="0" w:firstColumn="0" w:lastColumn="0" w:oddVBand="0" w:evenVBand="0" w:oddHBand="0" w:evenHBand="0" w:firstRowFirstColumn="0" w:firstRowLastColumn="0" w:lastRowFirstColumn="0" w:lastRowLastColumn="0"/>
+              <w:rPr>
+                <w:lang w:eastAsia="es-ES"/>
+              </w:rPr>
+            </w:pPr>
+            <w:r>
+              <w:rPr>
+                <w:lang w:eastAsia="es-ES"/>
+              </w:rPr>
+              <w:t>Programación</w:t>
+            </w:r>
           </w:p>
         </w:tc>
         <w:tc>
@@ -9260,10 +9258,129 @@
                 <w:lang w:eastAsia="es-ES"/>
               </w:rPr>
             </w:pPr>
+            <w:r>
+              <w:rPr>
+                <w:lang w:eastAsia="es-ES"/>
+              </w:rPr>
+              <w:t>Implementación y correcciones sobre el cifrado del sistema (RSA)</w:t>
+            </w:r>
           </w:p>
         </w:tc>
       </w:tr>
-      <w:bookmarkEnd w:id="4"/>
+      <w:tr>
+        <w:trPr>
+          <w:cnfStyle w:val="000000100000" w:firstRow="0" w:lastRow="0" w:firstColumn="0" w:lastColumn="0" w:oddVBand="0" w:evenVBand="0" w:oddHBand="1" w:evenHBand="0" w:firstRowFirstColumn="0" w:firstRowLastColumn="0" w:lastRowFirstColumn="0" w:lastRowLastColumn="0"/>
+        </w:trPr>
+        <w:tc>
+          <w:tcPr>
+            <w:cnfStyle w:val="001000000000" w:firstRow="0" w:lastRow="0" w:firstColumn="1" w:lastColumn="0" w:oddVBand="0" w:evenVBand="0" w:oddHBand="0" w:evenHBand="0" w:firstRowFirstColumn="0" w:firstRowLastColumn="0" w:lastRowFirstColumn="0" w:lastRowLastColumn="0"/>
+            <w:tcW w:w="1127" w:type="dxa"/>
+            <w:vAlign w:val="center"/>
+          </w:tcPr>
+          <w:p>
+            <w:pPr>
+              <w:jc w:val="center"/>
+              <w:rPr>
+                <w:lang w:eastAsia="es-ES"/>
+              </w:rPr>
+            </w:pPr>
+            <w:bookmarkStart w:id="3" w:name="_Hlk503475219"/>
+            <w:r>
+              <w:rPr>
+                <w:lang w:eastAsia="es-ES"/>
+              </w:rPr>
+              <w:t>13/01/18</w:t>
+            </w:r>
+          </w:p>
+        </w:tc>
+        <w:tc>
+          <w:tcPr>
+            <w:tcW w:w="1488" w:type="dxa"/>
+            <w:vAlign w:val="center"/>
+          </w:tcPr>
+          <w:p>
+            <w:pPr>
+              <w:jc w:val="center"/>
+              <w:cnfStyle w:val="000000100000" w:firstRow="0" w:lastRow="0" w:firstColumn="0" w:lastColumn="0" w:oddVBand="0" w:evenVBand="0" w:oddHBand="1" w:evenHBand="0" w:firstRowFirstColumn="0" w:firstRowLastColumn="0" w:lastRowFirstColumn="0" w:lastRowLastColumn="0"/>
+              <w:rPr>
+                <w:lang w:eastAsia="es-ES"/>
+              </w:rPr>
+            </w:pPr>
+            <w:r>
+              <w:rPr>
+                <w:lang w:eastAsia="es-ES"/>
+              </w:rPr>
+              <w:t>60</w:t>
+            </w:r>
+          </w:p>
+        </w:tc>
+        <w:tc>
+          <w:tcPr>
+            <w:tcW w:w="2205" w:type="dxa"/>
+            <w:vAlign w:val="center"/>
+          </w:tcPr>
+          <w:p>
+            <w:pPr>
+              <w:jc w:val="center"/>
+              <w:cnfStyle w:val="000000100000" w:firstRow="0" w:lastRow="0" w:firstColumn="0" w:lastColumn="0" w:oddVBand="0" w:evenVBand="0" w:oddHBand="1" w:evenHBand="0" w:firstRowFirstColumn="0" w:firstRowLastColumn="0" w:lastRowFirstColumn="0" w:lastRowLastColumn="0"/>
+              <w:rPr>
+                <w:lang w:eastAsia="es-ES"/>
+              </w:rPr>
+            </w:pPr>
+            <w:r>
+              <w:rPr>
+                <w:lang w:eastAsia="es-ES"/>
+              </w:rPr>
+              <w:t>Juan Pablo González</w:t>
+            </w:r>
+          </w:p>
+        </w:tc>
+        <w:tc>
+          <w:tcPr>
+            <w:tcW w:w="1488" w:type="dxa"/>
+            <w:vAlign w:val="center"/>
+          </w:tcPr>
+          <w:p>
+            <w:pPr>
+              <w:jc w:val="center"/>
+              <w:cnfStyle w:val="000000100000" w:firstRow="0" w:lastRow="0" w:firstColumn="0" w:lastColumn="0" w:oddVBand="0" w:evenVBand="0" w:oddHBand="1" w:evenHBand="0" w:firstRowFirstColumn="0" w:firstRowLastColumn="0" w:lastRowFirstColumn="0" w:lastRowLastColumn="0"/>
+              <w:rPr>
+                <w:lang w:eastAsia="es-ES"/>
+              </w:rPr>
+            </w:pPr>
+            <w:r>
+              <w:rPr>
+                <w:lang w:eastAsia="es-ES"/>
+              </w:rPr>
+              <w:t>Documentación</w:t>
+            </w:r>
+          </w:p>
+        </w:tc>
+        <w:tc>
+          <w:tcPr>
+            <w:tcW w:w="2196" w:type="dxa"/>
+            <w:vAlign w:val="center"/>
+          </w:tcPr>
+          <w:p>
+            <w:pPr>
+              <w:jc w:val="center"/>
+              <w:cnfStyle w:val="000000100000" w:firstRow="0" w:lastRow="0" w:firstColumn="0" w:lastColumn="0" w:oddVBand="0" w:evenVBand="0" w:oddHBand="1" w:evenHBand="0" w:firstRowFirstColumn="0" w:firstRowLastColumn="0" w:lastRowFirstColumn="0" w:lastRowLastColumn="0"/>
+              <w:rPr>
+                <w:lang w:eastAsia="es-ES"/>
+              </w:rPr>
+            </w:pPr>
+            <w:r>
+              <w:rPr>
+                <w:lang w:eastAsia="es-ES"/>
+              </w:rPr>
+              <w:t>Redacción del documento del proyecto</w:t>
+            </w:r>
+            <w:bookmarkStart w:id="4" w:name="_GoBack"/>
+            <w:bookmarkEnd w:id="4"/>
+          </w:p>
+        </w:tc>
+      </w:tr>
+      <w:bookmarkEnd w:id="3"/>
     </w:tbl>
     <w:p>
       <w:pPr>
@@ -10306,7 +10423,7 @@
 </file>
 
 <file path=customXml/itemProps2.xml><?xml version="1.0" encoding="utf-8"?>
-<ds:datastoreItem xmlns:ds="http://schemas.openxmlformats.org/officeDocument/2006/customXml" ds:itemID="{F57CA1FD-34B1-4E34-B5EF-CD3E162ED42E}">
+<ds:datastoreItem xmlns:ds="http://schemas.openxmlformats.org/officeDocument/2006/customXml" ds:itemID="{8BB8A123-252B-4E69-A516-34CFB6761A78}">
   <ds:schemaRefs>
     <ds:schemaRef ds:uri="http://schemas.openxmlformats.org/officeDocument/2006/bibliography"/>
   </ds:schemaRefs>

</xml_diff>

<commit_message>
Subida final de documentación Milestone 4
</commit_message>
<xml_diff>
--- a/Documentación/Diario de grupo.docx
+++ b/Documentación/Diario de grupo.docx
@@ -575,135 +575,178 @@
                                   <w:pStyle w:val="Sinespaciado"/>
                                   <w:jc w:val="right"/>
                                   <w:rPr>
+                                    <w:rFonts w:ascii="Segoe UI" w:hAnsi="Segoe UI" w:cs="Segoe UI"/>
+                                    <w:b/>
                                     <w:color w:val="4472C4" w:themeColor="accent1"/>
-                                    <w:sz w:val="28"/>
-                                    <w:szCs w:val="28"/>
+                                    <w:sz w:val="30"/>
+                                    <w:szCs w:val="30"/>
                                   </w:rPr>
                                 </w:pPr>
                                 <w:r>
                                   <w:rPr>
+                                    <w:rFonts w:ascii="Segoe UI" w:hAnsi="Segoe UI" w:cs="Segoe UI"/>
+                                    <w:b/>
                                     <w:color w:val="4472C4" w:themeColor="accent1"/>
-                                    <w:sz w:val="28"/>
-                                    <w:szCs w:val="28"/>
+                                    <w:sz w:val="30"/>
+                                    <w:szCs w:val="30"/>
                                   </w:rPr>
-                                  <w:t xml:space="preserve">ID Opera 20 - </w:t>
+                                  <w:t>ID Opera: 20</w:t>
                                 </w:r>
                                 <w:r>
                                   <w:rPr>
+                                    <w:rFonts w:ascii="Segoe UI" w:hAnsi="Segoe UI" w:cs="Segoe UI"/>
+                                    <w:b/>
                                     <w:color w:val="4472C4" w:themeColor="accent1"/>
-                                    <w:sz w:val="28"/>
-                                    <w:szCs w:val="28"/>
+                                    <w:sz w:val="30"/>
+                                    <w:szCs w:val="30"/>
                                   </w:rPr>
-                                  <w:t>Miembros del equipo</w:t>
+                                  <w:t xml:space="preserve"> – Grupo 1</w:t>
                                 </w:r>
                               </w:p>
-                              <w:sdt>
-                                <w:sdtPr>
+                              <w:p>
+                                <w:pPr>
+                                  <w:pStyle w:val="Sinespaciado"/>
+                                  <w:jc w:val="right"/>
+                                  <w:rPr>
+                                    <w:rFonts w:ascii="Segoe UI" w:eastAsiaTheme="minorHAnsi" w:hAnsi="Segoe UI" w:cs="Segoe UI"/>
+                                    <w:color w:val="595959" w:themeColor="text1" w:themeTint="A6"/>
+                                    <w:sz w:val="20"/>
+                                    <w:szCs w:val="20"/>
+                                    <w:lang w:eastAsia="en-US"/>
+                                  </w:rPr>
+                                </w:pPr>
+                                <w:r>
+                                  <w:rPr>
+                                    <w:rFonts w:ascii="Segoe UI" w:hAnsi="Segoe UI" w:cs="Segoe UI"/>
+                                    <w:color w:val="595959" w:themeColor="text1" w:themeTint="A6"/>
+                                    <w:sz w:val="20"/>
+                                    <w:szCs w:val="20"/>
+                                  </w:rPr>
+                                  <w:br/>
+                                </w:r>
+                                <w:hyperlink r:id="rId9" w:history="1">
+                                  <w:r>
+                                    <w:rPr>
+                                      <w:rStyle w:val="Hipervnculo"/>
+                                      <w:rFonts w:ascii="Segoe UI" w:hAnsi="Segoe UI" w:cs="Segoe UI"/>
+                                      <w:sz w:val="20"/>
+                                      <w:szCs w:val="20"/>
+                                    </w:rPr>
+                                    <w:t>Almagro Martos, Héctor</w:t>
+                                  </w:r>
+                                </w:hyperlink>
+                                <w:r>
+                                  <w:rPr>
+                                    <w:rFonts w:ascii="Segoe UI" w:hAnsi="Segoe UI" w:cs="Segoe UI"/>
+                                    <w:color w:val="595959" w:themeColor="text1" w:themeTint="A6"/>
+                                    <w:sz w:val="20"/>
+                                    <w:szCs w:val="20"/>
+                                  </w:rPr>
+                                  <w:br/>
+                                </w:r>
+                                <w:hyperlink r:id="rId10" w:history="1">
+                                  <w:r>
+                                    <w:rPr>
+                                      <w:rStyle w:val="Hipervnculo"/>
+                                      <w:rFonts w:ascii="Segoe UI" w:hAnsi="Segoe UI" w:cs="Segoe UI"/>
+                                      <w:sz w:val="20"/>
+                                      <w:szCs w:val="20"/>
+                                    </w:rPr>
+                                    <w:t>Calbet González, María Victoria</w:t>
+                                  </w:r>
+                                </w:hyperlink>
+                                <w:r>
+                                  <w:rPr>
+                                    <w:rFonts w:ascii="Segoe UI" w:hAnsi="Segoe UI" w:cs="Segoe UI"/>
+                                    <w:color w:val="595959" w:themeColor="text1" w:themeTint="A6"/>
+                                    <w:sz w:val="20"/>
+                                    <w:szCs w:val="20"/>
+                                  </w:rPr>
+                                  <w:br/>
+                                </w:r>
+                                <w:hyperlink r:id="rId11" w:history="1">
+                                  <w:r>
+                                    <w:rPr>
+                                      <w:rStyle w:val="Hipervnculo"/>
+                                      <w:rFonts w:ascii="Segoe UI" w:hAnsi="Segoe UI" w:cs="Segoe UI"/>
+                                      <w:sz w:val="20"/>
+                                      <w:szCs w:val="20"/>
+                                    </w:rPr>
+                                    <w:t>González González, Juan Pablo</w:t>
+                                  </w:r>
+                                </w:hyperlink>
+                                <w:r>
+                                  <w:rPr>
+                                    <w:rFonts w:ascii="Segoe UI" w:hAnsi="Segoe UI" w:cs="Segoe UI"/>
+                                    <w:color w:val="595959" w:themeColor="text1" w:themeTint="A6"/>
+                                    <w:sz w:val="20"/>
+                                    <w:szCs w:val="20"/>
+                                  </w:rPr>
+                                  <w:br/>
+                                </w:r>
+                                <w:hyperlink r:id="rId12" w:history="1">
+                                  <w:r>
+                                    <w:rPr>
+                                      <w:rStyle w:val="Hipervnculo"/>
+                                      <w:rFonts w:ascii="Segoe UI" w:hAnsi="Segoe UI" w:cs="Segoe UI"/>
+                                      <w:sz w:val="20"/>
+                                      <w:szCs w:val="20"/>
+                                    </w:rPr>
+                                    <w:t>Rodríguez Aguilar, Daniel</w:t>
+                                  </w:r>
+                                </w:hyperlink>
+                                <w:r>
+                                  <w:rPr>
+                                    <w:rFonts w:ascii="Segoe UI" w:hAnsi="Segoe UI" w:cs="Segoe UI"/>
+                                    <w:color w:val="595959" w:themeColor="text1" w:themeTint="A6"/>
+                                    <w:sz w:val="20"/>
+                                    <w:szCs w:val="20"/>
+                                  </w:rPr>
+                                  <w:br/>
+                                </w:r>
+                                <w:hyperlink r:id="rId13" w:history="1">
+                                  <w:r>
+                                    <w:rPr>
+                                      <w:rStyle w:val="Hipervnculo"/>
+                                      <w:rFonts w:ascii="Segoe UI" w:hAnsi="Segoe UI" w:cs="Segoe UI"/>
+                                      <w:sz w:val="20"/>
+                                      <w:szCs w:val="20"/>
+                                    </w:rPr>
+                                    <w:t>Sánchez Paredes, Juan Carlos</w:t>
+                                  </w:r>
+                                </w:hyperlink>
+                                <w:r>
+                                  <w:rPr>
+                                    <w:rFonts w:ascii="Segoe UI" w:hAnsi="Segoe UI" w:cs="Segoe UI"/>
+                                    <w:color w:val="595959" w:themeColor="text1" w:themeTint="A6"/>
+                                    <w:sz w:val="20"/>
+                                    <w:szCs w:val="20"/>
+                                  </w:rPr>
+                                  <w:br/>
+                                </w:r>
+                                <w:hyperlink r:id="rId14" w:history="1">
+                                  <w:r>
+                                    <w:rPr>
+                                      <w:rStyle w:val="Hipervnculo"/>
+                                      <w:rFonts w:ascii="Segoe UI" w:hAnsi="Segoe UI" w:cs="Segoe UI"/>
+                                      <w:sz w:val="20"/>
+                                      <w:szCs w:val="20"/>
+                                    </w:rPr>
+                                    <w:t>Vázquez Zambrano, Pablo</w:t>
+                                  </w:r>
+                                </w:hyperlink>
+                              </w:p>
+                              <w:p>
+                                <w:pPr>
+                                  <w:pStyle w:val="Sinespaciado"/>
+                                  <w:jc w:val="right"/>
                                   <w:rPr>
                                     <w:color w:val="595959" w:themeColor="text1" w:themeTint="A6"/>
                                     <w:sz w:val="20"/>
                                     <w:szCs w:val="20"/>
                                   </w:rPr>
-                                  <w:alias w:val="Descripción breve"/>
-                                  <w:tag w:val=""/>
-                                  <w:id w:val="1375273687"/>
-                                  <w:dataBinding w:prefixMappings="xmlns:ns0='http://schemas.microsoft.com/office/2006/coverPageProps' " w:xpath="/ns0:CoverPageProperties[1]/ns0:Abstract[1]" w:storeItemID="{55AF091B-3C7A-41E3-B477-F2FDAA23CFDA}"/>
-                                  <w:text w:multiLine="1"/>
-                                </w:sdtPr>
-                                <w:sdtEndPr/>
-                                <w:sdtContent>
-                                  <w:p>
-                                    <w:pPr>
-                                      <w:pStyle w:val="Sinespaciado"/>
-                                      <w:jc w:val="right"/>
-                                      <w:rPr>
-                                        <w:color w:val="595959" w:themeColor="text1" w:themeTint="A6"/>
-                                        <w:sz w:val="20"/>
-                                        <w:szCs w:val="20"/>
-                                      </w:rPr>
-                                    </w:pPr>
-                                    <w:r>
-                                      <w:rPr>
-                                        <w:color w:val="595959" w:themeColor="text1" w:themeTint="A6"/>
-                                        <w:sz w:val="20"/>
-                                        <w:szCs w:val="20"/>
-                                      </w:rPr>
-                                      <w:t>Almagro Martos, Héctor</w:t>
-                                    </w:r>
-                                    <w:r>
-                                      <w:rPr>
-                                        <w:color w:val="595959" w:themeColor="text1" w:themeTint="A6"/>
-                                        <w:sz w:val="20"/>
-                                        <w:szCs w:val="20"/>
-                                      </w:rPr>
-                                      <w:br/>
-                                      <w:t>Calbet González, María Victoria</w:t>
-                                    </w:r>
-                                    <w:r>
-                                      <w:rPr>
-                                        <w:color w:val="595959" w:themeColor="text1" w:themeTint="A6"/>
-                                        <w:sz w:val="20"/>
-                                        <w:szCs w:val="20"/>
-                                      </w:rPr>
-                                      <w:br/>
-                                      <w:t xml:space="preserve">González </w:t>
-                                    </w:r>
-                                    <w:proofErr w:type="spellStart"/>
-                                    <w:r>
-                                      <w:rPr>
-                                        <w:color w:val="595959" w:themeColor="text1" w:themeTint="A6"/>
-                                        <w:sz w:val="20"/>
-                                        <w:szCs w:val="20"/>
-                                      </w:rPr>
-                                      <w:t>González</w:t>
-                                    </w:r>
-                                    <w:proofErr w:type="spellEnd"/>
-                                    <w:r>
-                                      <w:rPr>
-                                        <w:color w:val="595959" w:themeColor="text1" w:themeTint="A6"/>
-                                        <w:sz w:val="20"/>
-                                        <w:szCs w:val="20"/>
-                                      </w:rPr>
-                                      <w:t>, Juan Pablo</w:t>
-                                    </w:r>
-                                    <w:r>
-                                      <w:rPr>
-                                        <w:color w:val="595959" w:themeColor="text1" w:themeTint="A6"/>
-                                        <w:sz w:val="20"/>
-                                        <w:szCs w:val="20"/>
-                                      </w:rPr>
-                                      <w:br/>
-                                      <w:t>Rodríguez Aguilar, Daniel</w:t>
-                                    </w:r>
-                                    <w:r>
-                                      <w:rPr>
-                                        <w:color w:val="595959" w:themeColor="text1" w:themeTint="A6"/>
-                                        <w:sz w:val="20"/>
-                                        <w:szCs w:val="20"/>
-                                      </w:rPr>
-                                      <w:br/>
-                                      <w:t>Sánchez Paredes, Juan Carlos</w:t>
-                                    </w:r>
-                                    <w:r>
-                                      <w:rPr>
-                                        <w:color w:val="595959" w:themeColor="text1" w:themeTint="A6"/>
-                                        <w:sz w:val="20"/>
-                                        <w:szCs w:val="20"/>
-                                      </w:rPr>
-                                      <w:br/>
-                                      <w:t>Vázquez Zambrano, Pablo</w:t>
-                                    </w:r>
-                                    <w:r>
-                                      <w:rPr>
-                                        <w:color w:val="595959" w:themeColor="text1" w:themeTint="A6"/>
-                                        <w:sz w:val="20"/>
-                                        <w:szCs w:val="20"/>
-                                      </w:rPr>
-                                      <w:br/>
-                                    </w:r>
-                                  </w:p>
-                                </w:sdtContent>
-                              </w:sdt>
+                                </w:pPr>
+                              </w:p>
                             </w:txbxContent>
                           </wps:txbx>
                           <wps:bodyPr rot="0" spcFirstLastPara="0" vertOverflow="overflow" horzOverflow="overflow" vert="horz" wrap="square" lIns="1600200" tIns="0" rIns="685800" bIns="0" numCol="1" spcCol="0" rtlCol="0" fromWordArt="0" anchor="t" anchorCtr="0" forceAA="0" compatLnSpc="1">
@@ -734,135 +777,178 @@
                             <w:pStyle w:val="Sinespaciado"/>
                             <w:jc w:val="right"/>
                             <w:rPr>
+                              <w:rFonts w:ascii="Segoe UI" w:hAnsi="Segoe UI" w:cs="Segoe UI"/>
+                              <w:b/>
                               <w:color w:val="4472C4" w:themeColor="accent1"/>
-                              <w:sz w:val="28"/>
-                              <w:szCs w:val="28"/>
+                              <w:sz w:val="30"/>
+                              <w:szCs w:val="30"/>
                             </w:rPr>
                           </w:pPr>
                           <w:r>
                             <w:rPr>
+                              <w:rFonts w:ascii="Segoe UI" w:hAnsi="Segoe UI" w:cs="Segoe UI"/>
+                              <w:b/>
                               <w:color w:val="4472C4" w:themeColor="accent1"/>
-                              <w:sz w:val="28"/>
-                              <w:szCs w:val="28"/>
+                              <w:sz w:val="30"/>
+                              <w:szCs w:val="30"/>
                             </w:rPr>
-                            <w:t xml:space="preserve">ID Opera 20 - </w:t>
+                            <w:t>ID Opera: 20</w:t>
                           </w:r>
                           <w:r>
                             <w:rPr>
+                              <w:rFonts w:ascii="Segoe UI" w:hAnsi="Segoe UI" w:cs="Segoe UI"/>
+                              <w:b/>
                               <w:color w:val="4472C4" w:themeColor="accent1"/>
-                              <w:sz w:val="28"/>
-                              <w:szCs w:val="28"/>
+                              <w:sz w:val="30"/>
+                              <w:szCs w:val="30"/>
                             </w:rPr>
-                            <w:t>Miembros del equipo</w:t>
+                            <w:t xml:space="preserve"> – Grupo 1</w:t>
                           </w:r>
                         </w:p>
-                        <w:sdt>
-                          <w:sdtPr>
+                        <w:p>
+                          <w:pPr>
+                            <w:pStyle w:val="Sinespaciado"/>
+                            <w:jc w:val="right"/>
+                            <w:rPr>
+                              <w:rFonts w:ascii="Segoe UI" w:eastAsiaTheme="minorHAnsi" w:hAnsi="Segoe UI" w:cs="Segoe UI"/>
+                              <w:color w:val="595959" w:themeColor="text1" w:themeTint="A6"/>
+                              <w:sz w:val="20"/>
+                              <w:szCs w:val="20"/>
+                              <w:lang w:eastAsia="en-US"/>
+                            </w:rPr>
+                          </w:pPr>
+                          <w:r>
+                            <w:rPr>
+                              <w:rFonts w:ascii="Segoe UI" w:hAnsi="Segoe UI" w:cs="Segoe UI"/>
+                              <w:color w:val="595959" w:themeColor="text1" w:themeTint="A6"/>
+                              <w:sz w:val="20"/>
+                              <w:szCs w:val="20"/>
+                            </w:rPr>
+                            <w:br/>
+                          </w:r>
+                          <w:hyperlink r:id="rId15" w:history="1">
+                            <w:r>
+                              <w:rPr>
+                                <w:rStyle w:val="Hipervnculo"/>
+                                <w:rFonts w:ascii="Segoe UI" w:hAnsi="Segoe UI" w:cs="Segoe UI"/>
+                                <w:sz w:val="20"/>
+                                <w:szCs w:val="20"/>
+                              </w:rPr>
+                              <w:t>Almagro Martos, Héctor</w:t>
+                            </w:r>
+                          </w:hyperlink>
+                          <w:r>
+                            <w:rPr>
+                              <w:rFonts w:ascii="Segoe UI" w:hAnsi="Segoe UI" w:cs="Segoe UI"/>
+                              <w:color w:val="595959" w:themeColor="text1" w:themeTint="A6"/>
+                              <w:sz w:val="20"/>
+                              <w:szCs w:val="20"/>
+                            </w:rPr>
+                            <w:br/>
+                          </w:r>
+                          <w:hyperlink r:id="rId16" w:history="1">
+                            <w:r>
+                              <w:rPr>
+                                <w:rStyle w:val="Hipervnculo"/>
+                                <w:rFonts w:ascii="Segoe UI" w:hAnsi="Segoe UI" w:cs="Segoe UI"/>
+                                <w:sz w:val="20"/>
+                                <w:szCs w:val="20"/>
+                              </w:rPr>
+                              <w:t>Calbet González, María Victoria</w:t>
+                            </w:r>
+                          </w:hyperlink>
+                          <w:r>
+                            <w:rPr>
+                              <w:rFonts w:ascii="Segoe UI" w:hAnsi="Segoe UI" w:cs="Segoe UI"/>
+                              <w:color w:val="595959" w:themeColor="text1" w:themeTint="A6"/>
+                              <w:sz w:val="20"/>
+                              <w:szCs w:val="20"/>
+                            </w:rPr>
+                            <w:br/>
+                          </w:r>
+                          <w:hyperlink r:id="rId17" w:history="1">
+                            <w:r>
+                              <w:rPr>
+                                <w:rStyle w:val="Hipervnculo"/>
+                                <w:rFonts w:ascii="Segoe UI" w:hAnsi="Segoe UI" w:cs="Segoe UI"/>
+                                <w:sz w:val="20"/>
+                                <w:szCs w:val="20"/>
+                              </w:rPr>
+                              <w:t>González González, Juan Pablo</w:t>
+                            </w:r>
+                          </w:hyperlink>
+                          <w:r>
+                            <w:rPr>
+                              <w:rFonts w:ascii="Segoe UI" w:hAnsi="Segoe UI" w:cs="Segoe UI"/>
+                              <w:color w:val="595959" w:themeColor="text1" w:themeTint="A6"/>
+                              <w:sz w:val="20"/>
+                              <w:szCs w:val="20"/>
+                            </w:rPr>
+                            <w:br/>
+                          </w:r>
+                          <w:hyperlink r:id="rId18" w:history="1">
+                            <w:r>
+                              <w:rPr>
+                                <w:rStyle w:val="Hipervnculo"/>
+                                <w:rFonts w:ascii="Segoe UI" w:hAnsi="Segoe UI" w:cs="Segoe UI"/>
+                                <w:sz w:val="20"/>
+                                <w:szCs w:val="20"/>
+                              </w:rPr>
+                              <w:t>Rodríguez Aguilar, Daniel</w:t>
+                            </w:r>
+                          </w:hyperlink>
+                          <w:r>
+                            <w:rPr>
+                              <w:rFonts w:ascii="Segoe UI" w:hAnsi="Segoe UI" w:cs="Segoe UI"/>
+                              <w:color w:val="595959" w:themeColor="text1" w:themeTint="A6"/>
+                              <w:sz w:val="20"/>
+                              <w:szCs w:val="20"/>
+                            </w:rPr>
+                            <w:br/>
+                          </w:r>
+                          <w:hyperlink r:id="rId19" w:history="1">
+                            <w:r>
+                              <w:rPr>
+                                <w:rStyle w:val="Hipervnculo"/>
+                                <w:rFonts w:ascii="Segoe UI" w:hAnsi="Segoe UI" w:cs="Segoe UI"/>
+                                <w:sz w:val="20"/>
+                                <w:szCs w:val="20"/>
+                              </w:rPr>
+                              <w:t>Sánchez Paredes, Juan Carlos</w:t>
+                            </w:r>
+                          </w:hyperlink>
+                          <w:r>
+                            <w:rPr>
+                              <w:rFonts w:ascii="Segoe UI" w:hAnsi="Segoe UI" w:cs="Segoe UI"/>
+                              <w:color w:val="595959" w:themeColor="text1" w:themeTint="A6"/>
+                              <w:sz w:val="20"/>
+                              <w:szCs w:val="20"/>
+                            </w:rPr>
+                            <w:br/>
+                          </w:r>
+                          <w:hyperlink r:id="rId20" w:history="1">
+                            <w:r>
+                              <w:rPr>
+                                <w:rStyle w:val="Hipervnculo"/>
+                                <w:rFonts w:ascii="Segoe UI" w:hAnsi="Segoe UI" w:cs="Segoe UI"/>
+                                <w:sz w:val="20"/>
+                                <w:szCs w:val="20"/>
+                              </w:rPr>
+                              <w:t>Vázquez Zambrano, Pablo</w:t>
+                            </w:r>
+                          </w:hyperlink>
+                        </w:p>
+                        <w:p>
+                          <w:pPr>
+                            <w:pStyle w:val="Sinespaciado"/>
+                            <w:jc w:val="right"/>
                             <w:rPr>
                               <w:color w:val="595959" w:themeColor="text1" w:themeTint="A6"/>
                               <w:sz w:val="20"/>
                               <w:szCs w:val="20"/>
                             </w:rPr>
-                            <w:alias w:val="Descripción breve"/>
-                            <w:tag w:val=""/>
-                            <w:id w:val="1375273687"/>
-                            <w:dataBinding w:prefixMappings="xmlns:ns0='http://schemas.microsoft.com/office/2006/coverPageProps' " w:xpath="/ns0:CoverPageProperties[1]/ns0:Abstract[1]" w:storeItemID="{55AF091B-3C7A-41E3-B477-F2FDAA23CFDA}"/>
-                            <w:text w:multiLine="1"/>
-                          </w:sdtPr>
-                          <w:sdtEndPr/>
-                          <w:sdtContent>
-                            <w:p>
-                              <w:pPr>
-                                <w:pStyle w:val="Sinespaciado"/>
-                                <w:jc w:val="right"/>
-                                <w:rPr>
-                                  <w:color w:val="595959" w:themeColor="text1" w:themeTint="A6"/>
-                                  <w:sz w:val="20"/>
-                                  <w:szCs w:val="20"/>
-                                </w:rPr>
-                              </w:pPr>
-                              <w:r>
-                                <w:rPr>
-                                  <w:color w:val="595959" w:themeColor="text1" w:themeTint="A6"/>
-                                  <w:sz w:val="20"/>
-                                  <w:szCs w:val="20"/>
-                                </w:rPr>
-                                <w:t>Almagro Martos, Héctor</w:t>
-                              </w:r>
-                              <w:r>
-                                <w:rPr>
-                                  <w:color w:val="595959" w:themeColor="text1" w:themeTint="A6"/>
-                                  <w:sz w:val="20"/>
-                                  <w:szCs w:val="20"/>
-                                </w:rPr>
-                                <w:br/>
-                                <w:t>Calbet González, María Victoria</w:t>
-                              </w:r>
-                              <w:r>
-                                <w:rPr>
-                                  <w:color w:val="595959" w:themeColor="text1" w:themeTint="A6"/>
-                                  <w:sz w:val="20"/>
-                                  <w:szCs w:val="20"/>
-                                </w:rPr>
-                                <w:br/>
-                                <w:t xml:space="preserve">González </w:t>
-                              </w:r>
-                              <w:proofErr w:type="spellStart"/>
-                              <w:r>
-                                <w:rPr>
-                                  <w:color w:val="595959" w:themeColor="text1" w:themeTint="A6"/>
-                                  <w:sz w:val="20"/>
-                                  <w:szCs w:val="20"/>
-                                </w:rPr>
-                                <w:t>González</w:t>
-                              </w:r>
-                              <w:proofErr w:type="spellEnd"/>
-                              <w:r>
-                                <w:rPr>
-                                  <w:color w:val="595959" w:themeColor="text1" w:themeTint="A6"/>
-                                  <w:sz w:val="20"/>
-                                  <w:szCs w:val="20"/>
-                                </w:rPr>
-                                <w:t>, Juan Pablo</w:t>
-                              </w:r>
-                              <w:r>
-                                <w:rPr>
-                                  <w:color w:val="595959" w:themeColor="text1" w:themeTint="A6"/>
-                                  <w:sz w:val="20"/>
-                                  <w:szCs w:val="20"/>
-                                </w:rPr>
-                                <w:br/>
-                                <w:t>Rodríguez Aguilar, Daniel</w:t>
-                              </w:r>
-                              <w:r>
-                                <w:rPr>
-                                  <w:color w:val="595959" w:themeColor="text1" w:themeTint="A6"/>
-                                  <w:sz w:val="20"/>
-                                  <w:szCs w:val="20"/>
-                                </w:rPr>
-                                <w:br/>
-                                <w:t>Sánchez Paredes, Juan Carlos</w:t>
-                              </w:r>
-                              <w:r>
-                                <w:rPr>
-                                  <w:color w:val="595959" w:themeColor="text1" w:themeTint="A6"/>
-                                  <w:sz w:val="20"/>
-                                  <w:szCs w:val="20"/>
-                                </w:rPr>
-                                <w:br/>
-                                <w:t>Vázquez Zambrano, Pablo</w:t>
-                              </w:r>
-                              <w:r>
-                                <w:rPr>
-                                  <w:color w:val="595959" w:themeColor="text1" w:themeTint="A6"/>
-                                  <w:sz w:val="20"/>
-                                  <w:szCs w:val="20"/>
-                                </w:rPr>
-                                <w:br/>
-                              </w:r>
-                            </w:p>
-                          </w:sdtContent>
-                        </w:sdt>
+                          </w:pPr>
+                        </w:p>
                       </w:txbxContent>
                     </v:textbox>
                     <w10:wrap type="square" anchorx="page" anchory="page"/>
@@ -871,6 +957,8 @@
               </mc:Fallback>
             </mc:AlternateContent>
           </w:r>
+        </w:p>
+        <w:p>
           <w:r>
             <w:rPr>
               <w:noProof/>
@@ -895,8 +983,8 @@
                         </wp:positionV>
                       </mc:Fallback>
                     </mc:AlternateContent>
-                    <wp:extent cx="7315200" cy="3638550"/>
-                    <wp:effectExtent l="0" t="0" r="0" b="6350"/>
+                    <wp:extent cx="7315200" cy="4106545"/>
+                    <wp:effectExtent l="0" t="0" r="0" b="8255"/>
                     <wp:wrapSquare wrapText="bothSides"/>
                     <wp:docPr id="154" name="Cuadro de texto 154"/>
                     <wp:cNvGraphicFramePr/>
@@ -907,7 +995,7 @@
                           <wps:spPr>
                             <a:xfrm>
                               <a:off x="0" y="0"/>
-                              <a:ext cx="7315200" cy="3638550"/>
+                              <a:ext cx="7315200" cy="4107116"/>
                             </a:xfrm>
                             <a:prstGeom prst="rect">
                               <a:avLst/>
@@ -946,9 +1034,10 @@
                                 <w:sdt>
                                   <w:sdtPr>
                                     <w:rPr>
+                                      <w:b/>
                                       <w:caps/>
                                       <w:color w:val="4472C4" w:themeColor="accent1"/>
-                                      <w:sz w:val="64"/>
+                                      <w:sz w:val="48"/>
                                       <w:szCs w:val="64"/>
                                     </w:rPr>
                                     <w:alias w:val="Título"/>
@@ -965,9 +1054,10 @@
                                   <w:sdtContent>
                                     <w:r>
                                       <w:rPr>
+                                        <w:b/>
                                         <w:caps/>
                                         <w:color w:val="4472C4" w:themeColor="accent1"/>
-                                        <w:sz w:val="64"/>
+                                        <w:sz w:val="48"/>
                                         <w:szCs w:val="64"/>
                                       </w:rPr>
                                       <w:t>almacenamiento de votaciones</w:t>
@@ -975,42 +1065,147 @@
                                   </w:sdtContent>
                                 </w:sdt>
                               </w:p>
-                              <w:sdt>
-                                <w:sdtPr>
+                              <w:p>
+                                <w:pPr>
+                                  <w:jc w:val="right"/>
                                   <w:rPr>
-                                    <w:color w:val="404040" w:themeColor="text1" w:themeTint="BF"/>
-                                    <w:sz w:val="36"/>
-                                    <w:szCs w:val="36"/>
+                                    <w:rFonts w:ascii="Segoe UI" w:hAnsi="Segoe UI" w:cs="Segoe UI"/>
+                                    <w:sz w:val="28"/>
                                   </w:rPr>
-                                  <w:alias w:val="Subtítulo"/>
-                                  <w:tag w:val=""/>
-                                  <w:id w:val="1759551507"/>
-                                  <w:dataBinding w:prefixMappings="xmlns:ns0='http://purl.org/dc/elements/1.1/' xmlns:ns1='http://schemas.openxmlformats.org/package/2006/metadata/core-properties' " w:xpath="/ns1:coreProperties[1]/ns0:subject[1]" w:storeItemID="{6C3C8BC8-F283-45AE-878A-BAB7291924A1}"/>
-                                  <w:text/>
-                                </w:sdtPr>
-                                <w:sdtEndPr/>
-                                <w:sdtContent>
-                                  <w:p>
-                                    <w:pPr>
-                                      <w:jc w:val="right"/>
-                                      <w:rPr>
-                                        <w:smallCaps/>
-                                        <w:color w:val="404040" w:themeColor="text1" w:themeTint="BF"/>
-                                        <w:sz w:val="36"/>
-                                        <w:szCs w:val="36"/>
-                                      </w:rPr>
-                                    </w:pPr>
+                                </w:pPr>
+                                <w:sdt>
+                                  <w:sdtPr>
+                                    <w:rPr>
+                                      <w:b/>
+                                      <w:color w:val="404040" w:themeColor="text1" w:themeTint="BF"/>
+                                      <w:sz w:val="36"/>
+                                      <w:szCs w:val="36"/>
+                                    </w:rPr>
+                                    <w:alias w:val="Subtítulo"/>
+                                    <w:tag w:val=""/>
+                                    <w:id w:val="1759551507"/>
+                                    <w:dataBinding w:prefixMappings="xmlns:ns0='http://purl.org/dc/elements/1.1/' xmlns:ns1='http://schemas.openxmlformats.org/package/2006/metadata/core-properties' " w:xpath="/ns1:coreProperties[1]/ns0:subject[1]" w:storeItemID="{6C3C8BC8-F283-45AE-878A-BAB7291924A1}"/>
+                                    <w:text/>
+                                  </w:sdtPr>
+                                  <w:sdtContent>
                                     <w:r>
                                       <w:rPr>
+                                        <w:b/>
                                         <w:color w:val="404040" w:themeColor="text1" w:themeTint="BF"/>
                                         <w:sz w:val="36"/>
                                         <w:szCs w:val="36"/>
                                       </w:rPr>
                                       <w:t>Diario de grupo</w:t>
                                     </w:r>
-                                  </w:p>
-                                </w:sdtContent>
-                              </w:sdt>
+                                  </w:sdtContent>
+                                </w:sdt>
+                                <w:r>
+                                  <w:rPr>
+                                    <w:rFonts w:ascii="Segoe UI" w:hAnsi="Segoe UI" w:cs="Segoe UI"/>
+                                    <w:sz w:val="28"/>
+                                  </w:rPr>
+                                  <w:t xml:space="preserve"> </w:t>
+                                </w:r>
+                              </w:p>
+                              <w:p>
+                                <w:pPr>
+                                  <w:jc w:val="right"/>
+                                  <w:rPr>
+                                    <w:rFonts w:ascii="Segoe UI" w:hAnsi="Segoe UI" w:cs="Segoe UI"/>
+                                  </w:rPr>
+                                </w:pPr>
+                                <w:r>
+                                  <w:rPr>
+                                    <w:rFonts w:ascii="Segoe UI" w:hAnsi="Segoe UI" w:cs="Segoe UI"/>
+                                    <w:sz w:val="28"/>
+                                  </w:rPr>
+                                  <w:t>Enlaces de interés:</w:t>
+                                </w:r>
+                                <w:r>
+                                  <w:rPr>
+                                    <w:rFonts w:ascii="Segoe UI" w:hAnsi="Segoe UI" w:cs="Segoe UI"/>
+                                    <w:sz w:val="28"/>
+                                  </w:rPr>
+                                  <w:br/>
+                                </w:r>
+                                <w:hyperlink r:id="rId21" w:history="1">
+                                  <w:r>
+                                    <w:rPr>
+                                      <w:rStyle w:val="Hipervnculo"/>
+                                      <w:rFonts w:ascii="Segoe UI" w:hAnsi="Segoe UI" w:cs="Segoe UI"/>
+                                      <w:sz w:val="18"/>
+                                    </w:rPr>
+                                    <w:t>https://pypi.python.org/pypi/almvotes/1.0</w:t>
+                                  </w:r>
+                                </w:hyperlink>
+                                <w:r>
+                                  <w:rPr>
+                                    <w:rFonts w:ascii="Segoe UI" w:hAnsi="Segoe UI" w:cs="Segoe UI"/>
+                                    <w:sz w:val="18"/>
+                                  </w:rPr>
+                                  <w:t xml:space="preserve"> - URL de PyPi que contiene la librería</w:t>
+                                </w:r>
+                                <w:r>
+                                  <w:rPr>
+                                    <w:rFonts w:ascii="Segoe UI" w:hAnsi="Segoe UI" w:cs="Segoe UI"/>
+                                    <w:sz w:val="18"/>
+                                  </w:rPr>
+                                  <w:br/>
+                                </w:r>
+                                <w:hyperlink r:id="rId22" w:history="1">
+                                  <w:r>
+                                    <w:rPr>
+                                      <w:rStyle w:val="Hipervnculo"/>
+                                      <w:rFonts w:ascii="Segoe UI" w:hAnsi="Segoe UI" w:cs="Segoe UI"/>
+                                      <w:sz w:val="18"/>
+                                    </w:rPr>
+                                    <w:t>https://github.com/Proyecto-EGC-G1/Almacenamiento-Votos-EGC-G1</w:t>
+                                  </w:r>
+                                </w:hyperlink>
+                                <w:r>
+                                  <w:rPr>
+                                    <w:rFonts w:ascii="Segoe UI" w:hAnsi="Segoe UI" w:cs="Segoe UI"/>
+                                    <w:sz w:val="18"/>
+                                  </w:rPr>
+                                  <w:t xml:space="preserve"> - Repositorio de GitHub</w:t>
+                                </w:r>
+                                <w:r>
+                                  <w:rPr>
+                                    <w:rFonts w:ascii="Segoe UI" w:hAnsi="Segoe UI" w:cs="Segoe UI"/>
+                                    <w:sz w:val="18"/>
+                                  </w:rPr>
+                                  <w:br/>
+                                </w:r>
+                                <w:hyperlink r:id="rId23" w:history="1">
+                                  <w:r>
+                                    <w:rPr>
+                                      <w:rStyle w:val="Hipervnculo"/>
+                                      <w:rFonts w:ascii="Segoe UI" w:hAnsi="Segoe UI" w:cs="Segoe UI"/>
+                                      <w:sz w:val="18"/>
+                                    </w:rPr>
+                                    <w:t>http://opera.eii.us.es/egc/public/trabajo/ver/id/93</w:t>
+                                  </w:r>
+                                </w:hyperlink>
+                                <w:r>
+                                  <w:rPr>
+                                    <w:rFonts w:ascii="Segoe UI" w:hAnsi="Segoe UI" w:cs="Segoe UI"/>
+                                    <w:sz w:val="18"/>
+                                  </w:rPr>
+                                  <w:t xml:space="preserve"> - Portal Ópera de nuestro grupo</w:t>
+                                </w:r>
+                              </w:p>
+                              <w:p>
+                                <w:pPr>
+                                  <w:jc w:val="right"/>
+                                  <w:rPr>
+                                    <w:b/>
+                                    <w:smallCaps/>
+                                    <w:color w:val="404040" w:themeColor="text1" w:themeTint="BF"/>
+                                    <w:sz w:val="36"/>
+                                    <w:szCs w:val="36"/>
+                                  </w:rPr>
+                                </w:pPr>
+                              </w:p>
                             </w:txbxContent>
                           </wps:txbx>
                           <wps:bodyPr rot="0" spcFirstLastPara="0" vertOverflow="overflow" horzOverflow="overflow" vert="horz" wrap="square" lIns="1600200" tIns="0" rIns="685800" bIns="0" numCol="1" spcCol="0" rtlCol="0" fromWordArt="0" anchor="b" anchorCtr="0" forceAA="0" compatLnSpc="1">
@@ -1026,14 +1221,14 @@
                       <wp14:pctWidth>94100</wp14:pctWidth>
                     </wp14:sizeRelH>
                     <wp14:sizeRelV relativeFrom="page">
-                      <wp14:pctHeight>36300</wp14:pctHeight>
+                      <wp14:pctHeight>0</wp14:pctHeight>
                     </wp14:sizeRelV>
                   </wp:anchor>
                 </w:drawing>
               </mc:Choice>
               <mc:Fallback>
                 <w:pict>
-                  <v:shape id="Cuadro de texto 154" o:spid="_x0000_s1028" type="#_x0000_t202" style="position:absolute;margin-left:0;margin-top:0;width:8in;height:286.5pt;z-index:251659264;visibility:visible;mso-wrap-style:square;mso-width-percent:941;mso-height-percent:363;mso-top-percent:300;mso-wrap-distance-left:9pt;mso-wrap-distance-top:0;mso-wrap-distance-right:9pt;mso-wrap-distance-bottom:0;mso-position-horizontal:center;mso-position-horizontal-relative:page;mso-position-vertical-relative:page;mso-width-percent:941;mso-height-percent:363;mso-top-percent:300;mso-width-relative:page;mso-height-relative:page;v-text-anchor:bottom" o:gfxdata="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" filled="f" stroked="f" strokeweight=".5pt">
+                  <v:shape id="Cuadro de texto 154" o:spid="_x0000_s1028" type="#_x0000_t202" style="position:absolute;margin-left:0;margin-top:0;width:8in;height:323.35pt;z-index:251659264;visibility:visible;mso-wrap-style:square;mso-width-percent:941;mso-height-percent:0;mso-top-percent:300;mso-wrap-distance-left:9pt;mso-wrap-distance-top:0;mso-wrap-distance-right:9pt;mso-wrap-distance-bottom:0;mso-position-horizontal:center;mso-position-horizontal-relative:page;mso-position-vertical-relative:page;mso-width-percent:941;mso-height-percent:0;mso-top-percent:300;mso-width-relative:page;mso-height-relative:page;v-text-anchor:bottom" o:gfxdata="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" filled="f" stroked="f" strokeweight=".5pt">
                     <v:textbox inset="126pt,0,54pt,0">
                       <w:txbxContent>
                         <w:p>
@@ -1048,9 +1243,10 @@
                           <w:sdt>
                             <w:sdtPr>
                               <w:rPr>
+                                <w:b/>
                                 <w:caps/>
                                 <w:color w:val="4472C4" w:themeColor="accent1"/>
-                                <w:sz w:val="64"/>
+                                <w:sz w:val="48"/>
                                 <w:szCs w:val="64"/>
                               </w:rPr>
                               <w:alias w:val="Título"/>
@@ -1067,9 +1263,10 @@
                             <w:sdtContent>
                               <w:r>
                                 <w:rPr>
+                                  <w:b/>
                                   <w:caps/>
                                   <w:color w:val="4472C4" w:themeColor="accent1"/>
-                                  <w:sz w:val="64"/>
+                                  <w:sz w:val="48"/>
                                   <w:szCs w:val="64"/>
                                 </w:rPr>
                                 <w:t>almacenamiento de votaciones</w:t>
@@ -1077,42 +1274,147 @@
                             </w:sdtContent>
                           </w:sdt>
                         </w:p>
-                        <w:sdt>
-                          <w:sdtPr>
+                        <w:p>
+                          <w:pPr>
+                            <w:jc w:val="right"/>
                             <w:rPr>
-                              <w:color w:val="404040" w:themeColor="text1" w:themeTint="BF"/>
-                              <w:sz w:val="36"/>
-                              <w:szCs w:val="36"/>
+                              <w:rFonts w:ascii="Segoe UI" w:hAnsi="Segoe UI" w:cs="Segoe UI"/>
+                              <w:sz w:val="28"/>
                             </w:rPr>
-                            <w:alias w:val="Subtítulo"/>
-                            <w:tag w:val=""/>
-                            <w:id w:val="1759551507"/>
-                            <w:dataBinding w:prefixMappings="xmlns:ns0='http://purl.org/dc/elements/1.1/' xmlns:ns1='http://schemas.openxmlformats.org/package/2006/metadata/core-properties' " w:xpath="/ns1:coreProperties[1]/ns0:subject[1]" w:storeItemID="{6C3C8BC8-F283-45AE-878A-BAB7291924A1}"/>
-                            <w:text/>
-                          </w:sdtPr>
-                          <w:sdtEndPr/>
-                          <w:sdtContent>
-                            <w:p>
-                              <w:pPr>
-                                <w:jc w:val="right"/>
-                                <w:rPr>
-                                  <w:smallCaps/>
-                                  <w:color w:val="404040" w:themeColor="text1" w:themeTint="BF"/>
-                                  <w:sz w:val="36"/>
-                                  <w:szCs w:val="36"/>
-                                </w:rPr>
-                              </w:pPr>
+                          </w:pPr>
+                          <w:sdt>
+                            <w:sdtPr>
+                              <w:rPr>
+                                <w:b/>
+                                <w:color w:val="404040" w:themeColor="text1" w:themeTint="BF"/>
+                                <w:sz w:val="36"/>
+                                <w:szCs w:val="36"/>
+                              </w:rPr>
+                              <w:alias w:val="Subtítulo"/>
+                              <w:tag w:val=""/>
+                              <w:id w:val="1759551507"/>
+                              <w:dataBinding w:prefixMappings="xmlns:ns0='http://purl.org/dc/elements/1.1/' xmlns:ns1='http://schemas.openxmlformats.org/package/2006/metadata/core-properties' " w:xpath="/ns1:coreProperties[1]/ns0:subject[1]" w:storeItemID="{6C3C8BC8-F283-45AE-878A-BAB7291924A1}"/>
+                              <w:text/>
+                            </w:sdtPr>
+                            <w:sdtContent>
                               <w:r>
                                 <w:rPr>
+                                  <w:b/>
                                   <w:color w:val="404040" w:themeColor="text1" w:themeTint="BF"/>
                                   <w:sz w:val="36"/>
                                   <w:szCs w:val="36"/>
                                 </w:rPr>
                                 <w:t>Diario de grupo</w:t>
                               </w:r>
-                            </w:p>
-                          </w:sdtContent>
-                        </w:sdt>
+                            </w:sdtContent>
+                          </w:sdt>
+                          <w:r>
+                            <w:rPr>
+                              <w:rFonts w:ascii="Segoe UI" w:hAnsi="Segoe UI" w:cs="Segoe UI"/>
+                              <w:sz w:val="28"/>
+                            </w:rPr>
+                            <w:t xml:space="preserve"> </w:t>
+                          </w:r>
+                        </w:p>
+                        <w:p>
+                          <w:pPr>
+                            <w:jc w:val="right"/>
+                            <w:rPr>
+                              <w:rFonts w:ascii="Segoe UI" w:hAnsi="Segoe UI" w:cs="Segoe UI"/>
+                            </w:rPr>
+                          </w:pPr>
+                          <w:r>
+                            <w:rPr>
+                              <w:rFonts w:ascii="Segoe UI" w:hAnsi="Segoe UI" w:cs="Segoe UI"/>
+                              <w:sz w:val="28"/>
+                            </w:rPr>
+                            <w:t>Enlaces de interés:</w:t>
+                          </w:r>
+                          <w:r>
+                            <w:rPr>
+                              <w:rFonts w:ascii="Segoe UI" w:hAnsi="Segoe UI" w:cs="Segoe UI"/>
+                              <w:sz w:val="28"/>
+                            </w:rPr>
+                            <w:br/>
+                          </w:r>
+                          <w:hyperlink r:id="rId24" w:history="1">
+                            <w:r>
+                              <w:rPr>
+                                <w:rStyle w:val="Hipervnculo"/>
+                                <w:rFonts w:ascii="Segoe UI" w:hAnsi="Segoe UI" w:cs="Segoe UI"/>
+                                <w:sz w:val="18"/>
+                              </w:rPr>
+                              <w:t>https://pypi.python.org/pypi/almvotes/1.0</w:t>
+                            </w:r>
+                          </w:hyperlink>
+                          <w:r>
+                            <w:rPr>
+                              <w:rFonts w:ascii="Segoe UI" w:hAnsi="Segoe UI" w:cs="Segoe UI"/>
+                              <w:sz w:val="18"/>
+                            </w:rPr>
+                            <w:t xml:space="preserve"> - URL de PyPi que contiene la librería</w:t>
+                          </w:r>
+                          <w:r>
+                            <w:rPr>
+                              <w:rFonts w:ascii="Segoe UI" w:hAnsi="Segoe UI" w:cs="Segoe UI"/>
+                              <w:sz w:val="18"/>
+                            </w:rPr>
+                            <w:br/>
+                          </w:r>
+                          <w:hyperlink r:id="rId25" w:history="1">
+                            <w:r>
+                              <w:rPr>
+                                <w:rStyle w:val="Hipervnculo"/>
+                                <w:rFonts w:ascii="Segoe UI" w:hAnsi="Segoe UI" w:cs="Segoe UI"/>
+                                <w:sz w:val="18"/>
+                              </w:rPr>
+                              <w:t>https://github.com/Proyecto-EGC-G1/Almacenamiento-Votos-EGC-G1</w:t>
+                            </w:r>
+                          </w:hyperlink>
+                          <w:r>
+                            <w:rPr>
+                              <w:rFonts w:ascii="Segoe UI" w:hAnsi="Segoe UI" w:cs="Segoe UI"/>
+                              <w:sz w:val="18"/>
+                            </w:rPr>
+                            <w:t xml:space="preserve"> - Repositorio de GitHub</w:t>
+                          </w:r>
+                          <w:r>
+                            <w:rPr>
+                              <w:rFonts w:ascii="Segoe UI" w:hAnsi="Segoe UI" w:cs="Segoe UI"/>
+                              <w:sz w:val="18"/>
+                            </w:rPr>
+                            <w:br/>
+                          </w:r>
+                          <w:hyperlink r:id="rId26" w:history="1">
+                            <w:r>
+                              <w:rPr>
+                                <w:rStyle w:val="Hipervnculo"/>
+                                <w:rFonts w:ascii="Segoe UI" w:hAnsi="Segoe UI" w:cs="Segoe UI"/>
+                                <w:sz w:val="18"/>
+                              </w:rPr>
+                              <w:t>http://opera.eii.us.es/egc/public/trabajo/ver/id/93</w:t>
+                            </w:r>
+                          </w:hyperlink>
+                          <w:r>
+                            <w:rPr>
+                              <w:rFonts w:ascii="Segoe UI" w:hAnsi="Segoe UI" w:cs="Segoe UI"/>
+                              <w:sz w:val="18"/>
+                            </w:rPr>
+                            <w:t xml:space="preserve"> - Portal Ópera de nuestro grupo</w:t>
+                          </w:r>
+                        </w:p>
+                        <w:p>
+                          <w:pPr>
+                            <w:jc w:val="right"/>
+                            <w:rPr>
+                              <w:b/>
+                              <w:smallCaps/>
+                              <w:color w:val="404040" w:themeColor="text1" w:themeTint="BF"/>
+                              <w:sz w:val="36"/>
+                              <w:szCs w:val="36"/>
+                            </w:rPr>
+                          </w:pPr>
+                        </w:p>
                       </w:txbxContent>
                     </v:textbox>
                     <w10:wrap type="square" anchorx="page" anchory="page"/>
@@ -1121,8 +1423,6 @@
               </mc:Fallback>
             </mc:AlternateContent>
           </w:r>
-        </w:p>
-        <w:p>
           <w:r>
             <w:br w:type="page"/>
           </w:r>
@@ -9159,19 +9459,7 @@
               <w:rPr>
                 <w:lang w:eastAsia="es-ES"/>
               </w:rPr>
-              <w:t>1</w:t>
-            </w:r>
-            <w:r>
-              <w:rPr>
-                <w:lang w:eastAsia="es-ES"/>
-              </w:rPr>
-              <w:t>2</w:t>
-            </w:r>
-            <w:r>
-              <w:rPr>
-                <w:lang w:eastAsia="es-ES"/>
-              </w:rPr>
-              <w:t>/01/18</w:t>
+              <w:t>12/01/18</w:t>
             </w:r>
           </w:p>
         </w:tc>
@@ -9221,6 +9509,21 @@
               </w:rPr>
               <w:br/>
               <w:t>Juan Pablo González</w:t>
+            </w:r>
+          </w:p>
+          <w:p>
+            <w:pPr>
+              <w:jc w:val="center"/>
+              <w:cnfStyle w:val="000000000000" w:firstRow="0" w:lastRow="0" w:firstColumn="0" w:lastColumn="0" w:oddVBand="0" w:evenVBand="0" w:oddHBand="0" w:evenHBand="0" w:firstRowFirstColumn="0" w:firstRowLastColumn="0" w:lastRowFirstColumn="0" w:lastRowLastColumn="0"/>
+              <w:rPr>
+                <w:lang w:eastAsia="es-ES"/>
+              </w:rPr>
+            </w:pPr>
+            <w:r>
+              <w:rPr>
+                <w:lang w:eastAsia="es-ES"/>
+              </w:rPr>
+              <w:t>Pablo Vázquez</w:t>
             </w:r>
           </w:p>
         </w:tc>
@@ -9374,6 +9677,752 @@
                 <w:lang w:eastAsia="es-ES"/>
               </w:rPr>
               <w:t>Redacción del documento del proyecto</w:t>
+            </w:r>
+          </w:p>
+        </w:tc>
+      </w:tr>
+      <w:tr>
+        <w:tc>
+          <w:tcPr>
+            <w:cnfStyle w:val="001000000000" w:firstRow="0" w:lastRow="0" w:firstColumn="1" w:lastColumn="0" w:oddVBand="0" w:evenVBand="0" w:oddHBand="0" w:evenHBand="0" w:firstRowFirstColumn="0" w:firstRowLastColumn="0" w:lastRowFirstColumn="0" w:lastRowLastColumn="0"/>
+            <w:tcW w:w="1127" w:type="dxa"/>
+            <w:vAlign w:val="center"/>
+          </w:tcPr>
+          <w:p>
+            <w:pPr>
+              <w:jc w:val="center"/>
+              <w:rPr>
+                <w:lang w:eastAsia="es-ES"/>
+              </w:rPr>
+            </w:pPr>
+            <w:r>
+              <w:rPr>
+                <w:lang w:eastAsia="es-ES"/>
+              </w:rPr>
+              <w:t>13/01/18</w:t>
+            </w:r>
+          </w:p>
+        </w:tc>
+        <w:tc>
+          <w:tcPr>
+            <w:tcW w:w="1488" w:type="dxa"/>
+            <w:vAlign w:val="center"/>
+          </w:tcPr>
+          <w:p>
+            <w:pPr>
+              <w:jc w:val="center"/>
+              <w:cnfStyle w:val="000000000000" w:firstRow="0" w:lastRow="0" w:firstColumn="0" w:lastColumn="0" w:oddVBand="0" w:evenVBand="0" w:oddHBand="0" w:evenHBand="0" w:firstRowFirstColumn="0" w:firstRowLastColumn="0" w:lastRowFirstColumn="0" w:lastRowLastColumn="0"/>
+              <w:rPr>
+                <w:lang w:eastAsia="es-ES"/>
+              </w:rPr>
+            </w:pPr>
+            <w:r>
+              <w:rPr>
+                <w:lang w:eastAsia="es-ES"/>
+              </w:rPr>
+              <w:t>30</w:t>
+            </w:r>
+          </w:p>
+        </w:tc>
+        <w:tc>
+          <w:tcPr>
+            <w:tcW w:w="2205" w:type="dxa"/>
+            <w:vAlign w:val="center"/>
+          </w:tcPr>
+          <w:p>
+            <w:pPr>
+              <w:jc w:val="center"/>
+              <w:cnfStyle w:val="000000000000" w:firstRow="0" w:lastRow="0" w:firstColumn="0" w:lastColumn="0" w:oddVBand="0" w:evenVBand="0" w:oddHBand="0" w:evenHBand="0" w:firstRowFirstColumn="0" w:firstRowLastColumn="0" w:lastRowFirstColumn="0" w:lastRowLastColumn="0"/>
+              <w:rPr>
+                <w:lang w:eastAsia="es-ES"/>
+              </w:rPr>
+            </w:pPr>
+            <w:r>
+              <w:rPr>
+                <w:lang w:eastAsia="es-ES"/>
+              </w:rPr>
+              <w:t>Héctor Almagro</w:t>
+            </w:r>
+          </w:p>
+        </w:tc>
+        <w:tc>
+          <w:tcPr>
+            <w:tcW w:w="1488" w:type="dxa"/>
+            <w:vAlign w:val="center"/>
+          </w:tcPr>
+          <w:p>
+            <w:pPr>
+              <w:jc w:val="center"/>
+              <w:cnfStyle w:val="000000000000" w:firstRow="0" w:lastRow="0" w:firstColumn="0" w:lastColumn="0" w:oddVBand="0" w:evenVBand="0" w:oddHBand="0" w:evenHBand="0" w:firstRowFirstColumn="0" w:firstRowLastColumn="0" w:lastRowFirstColumn="0" w:lastRowLastColumn="0"/>
+              <w:rPr>
+                <w:lang w:eastAsia="es-ES"/>
+              </w:rPr>
+            </w:pPr>
+            <w:r>
+              <w:rPr>
+                <w:lang w:eastAsia="es-ES"/>
+              </w:rPr>
+              <w:t>Documentación</w:t>
+            </w:r>
+          </w:p>
+        </w:tc>
+        <w:tc>
+          <w:tcPr>
+            <w:tcW w:w="2196" w:type="dxa"/>
+            <w:vAlign w:val="center"/>
+          </w:tcPr>
+          <w:p>
+            <w:pPr>
+              <w:jc w:val="center"/>
+              <w:cnfStyle w:val="000000000000" w:firstRow="0" w:lastRow="0" w:firstColumn="0" w:lastColumn="0" w:oddVBand="0" w:evenVBand="0" w:oddHBand="0" w:evenHBand="0" w:firstRowFirstColumn="0" w:firstRowLastColumn="0" w:lastRowFirstColumn="0" w:lastRowLastColumn="0"/>
+              <w:rPr>
+                <w:lang w:eastAsia="es-ES"/>
+              </w:rPr>
+            </w:pPr>
+            <w:r>
+              <w:rPr>
+                <w:lang w:eastAsia="es-ES"/>
+              </w:rPr>
+              <w:t>Revisión de las actas de reunión</w:t>
+            </w:r>
+          </w:p>
+        </w:tc>
+      </w:tr>
+      <w:tr>
+        <w:trPr>
+          <w:cnfStyle w:val="000000100000" w:firstRow="0" w:lastRow="0" w:firstColumn="0" w:lastColumn="0" w:oddVBand="0" w:evenVBand="0" w:oddHBand="1" w:evenHBand="0" w:firstRowFirstColumn="0" w:firstRowLastColumn="0" w:lastRowFirstColumn="0" w:lastRowLastColumn="0"/>
+        </w:trPr>
+        <w:tc>
+          <w:tcPr>
+            <w:cnfStyle w:val="001000000000" w:firstRow="0" w:lastRow="0" w:firstColumn="1" w:lastColumn="0" w:oddVBand="0" w:evenVBand="0" w:oddHBand="0" w:evenHBand="0" w:firstRowFirstColumn="0" w:firstRowLastColumn="0" w:lastRowFirstColumn="0" w:lastRowLastColumn="0"/>
+            <w:tcW w:w="1127" w:type="dxa"/>
+            <w:vAlign w:val="center"/>
+          </w:tcPr>
+          <w:p>
+            <w:pPr>
+              <w:jc w:val="center"/>
+              <w:rPr>
+                <w:lang w:eastAsia="es-ES"/>
+              </w:rPr>
+            </w:pPr>
+            <w:r>
+              <w:rPr>
+                <w:lang w:eastAsia="es-ES"/>
+              </w:rPr>
+              <w:lastRenderedPageBreak/>
+              <w:t>14/01/18</w:t>
+            </w:r>
+          </w:p>
+        </w:tc>
+        <w:tc>
+          <w:tcPr>
+            <w:tcW w:w="1488" w:type="dxa"/>
+            <w:vAlign w:val="center"/>
+          </w:tcPr>
+          <w:p>
+            <w:pPr>
+              <w:jc w:val="center"/>
+              <w:cnfStyle w:val="000000100000" w:firstRow="0" w:lastRow="0" w:firstColumn="0" w:lastColumn="0" w:oddVBand="0" w:evenVBand="0" w:oddHBand="1" w:evenHBand="0" w:firstRowFirstColumn="0" w:firstRowLastColumn="0" w:lastRowFirstColumn="0" w:lastRowLastColumn="0"/>
+              <w:rPr>
+                <w:lang w:eastAsia="es-ES"/>
+              </w:rPr>
+            </w:pPr>
+            <w:r>
+              <w:rPr>
+                <w:lang w:eastAsia="es-ES"/>
+              </w:rPr>
+              <w:t>350</w:t>
+            </w:r>
+          </w:p>
+        </w:tc>
+        <w:tc>
+          <w:tcPr>
+            <w:tcW w:w="2205" w:type="dxa"/>
+            <w:vAlign w:val="center"/>
+          </w:tcPr>
+          <w:p>
+            <w:pPr>
+              <w:jc w:val="center"/>
+              <w:cnfStyle w:val="000000100000" w:firstRow="0" w:lastRow="0" w:firstColumn="0" w:lastColumn="0" w:oddVBand="0" w:evenVBand="0" w:oddHBand="1" w:evenHBand="0" w:firstRowFirstColumn="0" w:firstRowLastColumn="0" w:lastRowFirstColumn="0" w:lastRowLastColumn="0"/>
+              <w:rPr>
+                <w:sz w:val="20"/>
+                <w:lang w:eastAsia="es-ES"/>
+              </w:rPr>
+            </w:pPr>
+            <w:r>
+              <w:rPr>
+                <w:sz w:val="20"/>
+                <w:lang w:eastAsia="es-ES"/>
+              </w:rPr>
+              <w:t>M. Victoria Calbet</w:t>
+            </w:r>
+          </w:p>
+          <w:p>
+            <w:pPr>
+              <w:jc w:val="center"/>
+              <w:cnfStyle w:val="000000100000" w:firstRow="0" w:lastRow="0" w:firstColumn="0" w:lastColumn="0" w:oddVBand="0" w:evenVBand="0" w:oddHBand="1" w:evenHBand="0" w:firstRowFirstColumn="0" w:firstRowLastColumn="0" w:lastRowFirstColumn="0" w:lastRowLastColumn="0"/>
+              <w:rPr>
+                <w:sz w:val="20"/>
+                <w:lang w:eastAsia="es-ES"/>
+              </w:rPr>
+            </w:pPr>
+            <w:r>
+              <w:rPr>
+                <w:sz w:val="20"/>
+                <w:lang w:eastAsia="es-ES"/>
+              </w:rPr>
+              <w:t>Juan Pablo González</w:t>
+            </w:r>
+          </w:p>
+          <w:p>
+            <w:pPr>
+              <w:jc w:val="center"/>
+              <w:cnfStyle w:val="000000100000" w:firstRow="0" w:lastRow="0" w:firstColumn="0" w:lastColumn="0" w:oddVBand="0" w:evenVBand="0" w:oddHBand="1" w:evenHBand="0" w:firstRowFirstColumn="0" w:firstRowLastColumn="0" w:lastRowFirstColumn="0" w:lastRowLastColumn="0"/>
+              <w:rPr>
+                <w:sz w:val="20"/>
+                <w:lang w:eastAsia="es-ES"/>
+              </w:rPr>
+            </w:pPr>
+            <w:r>
+              <w:rPr>
+                <w:sz w:val="20"/>
+                <w:lang w:eastAsia="es-ES"/>
+              </w:rPr>
+              <w:t>Daniel Rodríguez</w:t>
+            </w:r>
+          </w:p>
+          <w:p>
+            <w:pPr>
+              <w:jc w:val="center"/>
+              <w:cnfStyle w:val="000000100000" w:firstRow="0" w:lastRow="0" w:firstColumn="0" w:lastColumn="0" w:oddVBand="0" w:evenVBand="0" w:oddHBand="1" w:evenHBand="0" w:firstRowFirstColumn="0" w:firstRowLastColumn="0" w:lastRowFirstColumn="0" w:lastRowLastColumn="0"/>
+              <w:rPr>
+                <w:sz w:val="20"/>
+                <w:lang w:eastAsia="es-ES"/>
+              </w:rPr>
+            </w:pPr>
+            <w:r>
+              <w:rPr>
+                <w:sz w:val="20"/>
+                <w:lang w:eastAsia="es-ES"/>
+              </w:rPr>
+              <w:t>Juan Carlos Sánchez</w:t>
+            </w:r>
+          </w:p>
+          <w:p>
+            <w:pPr>
+              <w:jc w:val="center"/>
+              <w:cnfStyle w:val="000000100000" w:firstRow="0" w:lastRow="0" w:firstColumn="0" w:lastColumn="0" w:oddVBand="0" w:evenVBand="0" w:oddHBand="1" w:evenHBand="0" w:firstRowFirstColumn="0" w:firstRowLastColumn="0" w:lastRowFirstColumn="0" w:lastRowLastColumn="0"/>
+              <w:rPr>
+                <w:lang w:eastAsia="es-ES"/>
+              </w:rPr>
+            </w:pPr>
+            <w:r>
+              <w:rPr>
+                <w:sz w:val="20"/>
+                <w:lang w:eastAsia="es-ES"/>
+              </w:rPr>
+              <w:t>Pablo Vázquez</w:t>
+            </w:r>
+          </w:p>
+        </w:tc>
+        <w:tc>
+          <w:tcPr>
+            <w:tcW w:w="1488" w:type="dxa"/>
+            <w:vAlign w:val="center"/>
+          </w:tcPr>
+          <w:p>
+            <w:pPr>
+              <w:jc w:val="center"/>
+              <w:cnfStyle w:val="000000100000" w:firstRow="0" w:lastRow="0" w:firstColumn="0" w:lastColumn="0" w:oddVBand="0" w:evenVBand="0" w:oddHBand="1" w:evenHBand="0" w:firstRowFirstColumn="0" w:firstRowLastColumn="0" w:lastRowFirstColumn="0" w:lastRowLastColumn="0"/>
+              <w:rPr>
+                <w:lang w:eastAsia="es-ES"/>
+              </w:rPr>
+            </w:pPr>
+            <w:r>
+              <w:rPr>
+                <w:lang w:eastAsia="es-ES"/>
+              </w:rPr>
+              <w:t>Documentación</w:t>
+            </w:r>
+          </w:p>
+        </w:tc>
+        <w:tc>
+          <w:tcPr>
+            <w:tcW w:w="2196" w:type="dxa"/>
+            <w:vAlign w:val="center"/>
+          </w:tcPr>
+          <w:p>
+            <w:pPr>
+              <w:jc w:val="center"/>
+              <w:cnfStyle w:val="000000100000" w:firstRow="0" w:lastRow="0" w:firstColumn="0" w:lastColumn="0" w:oddVBand="0" w:evenVBand="0" w:oddHBand="1" w:evenHBand="0" w:firstRowFirstColumn="0" w:firstRowLastColumn="0" w:lastRowFirstColumn="0" w:lastRowLastColumn="0"/>
+              <w:rPr>
+                <w:lang w:eastAsia="es-ES"/>
+              </w:rPr>
+            </w:pPr>
+            <w:r>
+              <w:rPr>
+                <w:lang w:eastAsia="es-ES"/>
+              </w:rPr>
+              <w:t>Redacción del documento del proyecto</w:t>
+            </w:r>
+          </w:p>
+        </w:tc>
+      </w:tr>
+      <w:tr>
+        <w:tc>
+          <w:tcPr>
+            <w:cnfStyle w:val="001000000000" w:firstRow="0" w:lastRow="0" w:firstColumn="1" w:lastColumn="0" w:oddVBand="0" w:evenVBand="0" w:oddHBand="0" w:evenHBand="0" w:firstRowFirstColumn="0" w:firstRowLastColumn="0" w:lastRowFirstColumn="0" w:lastRowLastColumn="0"/>
+            <w:tcW w:w="1127" w:type="dxa"/>
+            <w:vAlign w:val="center"/>
+          </w:tcPr>
+          <w:p>
+            <w:pPr>
+              <w:jc w:val="center"/>
+              <w:rPr>
+                <w:lang w:eastAsia="es-ES"/>
+              </w:rPr>
+            </w:pPr>
+            <w:r>
+              <w:rPr>
+                <w:lang w:eastAsia="es-ES"/>
+              </w:rPr>
+              <w:t>14/01/18</w:t>
+            </w:r>
+          </w:p>
+        </w:tc>
+        <w:tc>
+          <w:tcPr>
+            <w:tcW w:w="1488" w:type="dxa"/>
+            <w:vAlign w:val="center"/>
+          </w:tcPr>
+          <w:p>
+            <w:pPr>
+              <w:jc w:val="center"/>
+              <w:cnfStyle w:val="000000000000" w:firstRow="0" w:lastRow="0" w:firstColumn="0" w:lastColumn="0" w:oddVBand="0" w:evenVBand="0" w:oddHBand="0" w:evenHBand="0" w:firstRowFirstColumn="0" w:firstRowLastColumn="0" w:lastRowFirstColumn="0" w:lastRowLastColumn="0"/>
+              <w:rPr>
+                <w:lang w:eastAsia="es-ES"/>
+              </w:rPr>
+            </w:pPr>
+            <w:r>
+              <w:rPr>
+                <w:lang w:eastAsia="es-ES"/>
+              </w:rPr>
+              <w:t>180</w:t>
+            </w:r>
+          </w:p>
+        </w:tc>
+        <w:tc>
+          <w:tcPr>
+            <w:tcW w:w="2205" w:type="dxa"/>
+            <w:vAlign w:val="center"/>
+          </w:tcPr>
+          <w:p>
+            <w:pPr>
+              <w:jc w:val="center"/>
+              <w:cnfStyle w:val="000000000000" w:firstRow="0" w:lastRow="0" w:firstColumn="0" w:lastColumn="0" w:oddVBand="0" w:evenVBand="0" w:oddHBand="0" w:evenHBand="0" w:firstRowFirstColumn="0" w:firstRowLastColumn="0" w:lastRowFirstColumn="0" w:lastRowLastColumn="0"/>
+              <w:rPr>
+                <w:sz w:val="20"/>
+                <w:lang w:eastAsia="es-ES"/>
+              </w:rPr>
+            </w:pPr>
+            <w:r>
+              <w:rPr>
+                <w:sz w:val="20"/>
+                <w:lang w:eastAsia="es-ES"/>
+              </w:rPr>
+              <w:t>Pablo Vázquez</w:t>
+            </w:r>
+          </w:p>
+        </w:tc>
+        <w:tc>
+          <w:tcPr>
+            <w:tcW w:w="1488" w:type="dxa"/>
+            <w:vAlign w:val="center"/>
+          </w:tcPr>
+          <w:p>
+            <w:pPr>
+              <w:jc w:val="center"/>
+              <w:cnfStyle w:val="000000000000" w:firstRow="0" w:lastRow="0" w:firstColumn="0" w:lastColumn="0" w:oddVBand="0" w:evenVBand="0" w:oddHBand="0" w:evenHBand="0" w:firstRowFirstColumn="0" w:firstRowLastColumn="0" w:lastRowFirstColumn="0" w:lastRowLastColumn="0"/>
+              <w:rPr>
+                <w:lang w:eastAsia="es-ES"/>
+              </w:rPr>
+            </w:pPr>
+            <w:r>
+              <w:rPr>
+                <w:lang w:eastAsia="es-ES"/>
+              </w:rPr>
+              <w:t>Programación</w:t>
+            </w:r>
+          </w:p>
+        </w:tc>
+        <w:tc>
+          <w:tcPr>
+            <w:tcW w:w="2196" w:type="dxa"/>
+            <w:vAlign w:val="center"/>
+          </w:tcPr>
+          <w:p>
+            <w:pPr>
+              <w:jc w:val="center"/>
+              <w:cnfStyle w:val="000000000000" w:firstRow="0" w:lastRow="0" w:firstColumn="0" w:lastColumn="0" w:oddVBand="0" w:evenVBand="0" w:oddHBand="0" w:evenHBand="0" w:firstRowFirstColumn="0" w:firstRowLastColumn="0" w:lastRowFirstColumn="0" w:lastRowLastColumn="0"/>
+              <w:rPr>
+                <w:lang w:eastAsia="es-ES"/>
+              </w:rPr>
+            </w:pPr>
+            <w:r>
+              <w:rPr>
+                <w:lang w:eastAsia="es-ES"/>
+              </w:rPr>
+              <w:t>Subida de la librería a PyPi</w:t>
+            </w:r>
+          </w:p>
+        </w:tc>
+      </w:tr>
+      <w:tr>
+        <w:trPr>
+          <w:cnfStyle w:val="000000100000" w:firstRow="0" w:lastRow="0" w:firstColumn="0" w:lastColumn="0" w:oddVBand="0" w:evenVBand="0" w:oddHBand="1" w:evenHBand="0" w:firstRowFirstColumn="0" w:firstRowLastColumn="0" w:lastRowFirstColumn="0" w:lastRowLastColumn="0"/>
+        </w:trPr>
+        <w:tc>
+          <w:tcPr>
+            <w:cnfStyle w:val="001000000000" w:firstRow="0" w:lastRow="0" w:firstColumn="1" w:lastColumn="0" w:oddVBand="0" w:evenVBand="0" w:oddHBand="0" w:evenHBand="0" w:firstRowFirstColumn="0" w:firstRowLastColumn="0" w:lastRowFirstColumn="0" w:lastRowLastColumn="0"/>
+            <w:tcW w:w="1127" w:type="dxa"/>
+            <w:vAlign w:val="center"/>
+          </w:tcPr>
+          <w:p>
+            <w:pPr>
+              <w:jc w:val="center"/>
+              <w:rPr>
+                <w:lang w:eastAsia="es-ES"/>
+              </w:rPr>
+            </w:pPr>
+            <w:r>
+              <w:rPr>
+                <w:lang w:eastAsia="es-ES"/>
+              </w:rPr>
+              <w:t>14/01/18</w:t>
+            </w:r>
+          </w:p>
+        </w:tc>
+        <w:tc>
+          <w:tcPr>
+            <w:tcW w:w="1488" w:type="dxa"/>
+            <w:vAlign w:val="center"/>
+          </w:tcPr>
+          <w:p>
+            <w:pPr>
+              <w:jc w:val="center"/>
+              <w:cnfStyle w:val="000000100000" w:firstRow="0" w:lastRow="0" w:firstColumn="0" w:lastColumn="0" w:oddVBand="0" w:evenVBand="0" w:oddHBand="1" w:evenHBand="0" w:firstRowFirstColumn="0" w:firstRowLastColumn="0" w:lastRowFirstColumn="0" w:lastRowLastColumn="0"/>
+              <w:rPr>
+                <w:lang w:eastAsia="es-ES"/>
+              </w:rPr>
+            </w:pPr>
+            <w:r>
+              <w:rPr>
+                <w:lang w:eastAsia="es-ES"/>
+              </w:rPr>
+              <w:t>120</w:t>
+            </w:r>
+          </w:p>
+        </w:tc>
+        <w:tc>
+          <w:tcPr>
+            <w:tcW w:w="2205" w:type="dxa"/>
+            <w:vAlign w:val="center"/>
+          </w:tcPr>
+          <w:p>
+            <w:pPr>
+              <w:jc w:val="center"/>
+              <w:cnfStyle w:val="000000100000" w:firstRow="0" w:lastRow="0" w:firstColumn="0" w:lastColumn="0" w:oddVBand="0" w:evenVBand="0" w:oddHBand="1" w:evenHBand="0" w:firstRowFirstColumn="0" w:firstRowLastColumn="0" w:lastRowFirstColumn="0" w:lastRowLastColumn="0"/>
+              <w:rPr>
+                <w:sz w:val="20"/>
+                <w:lang w:eastAsia="es-ES"/>
+              </w:rPr>
+            </w:pPr>
+            <w:r>
+              <w:rPr>
+                <w:sz w:val="20"/>
+                <w:lang w:eastAsia="es-ES"/>
+              </w:rPr>
+              <w:t>Juan Carlos Sánchez</w:t>
+            </w:r>
+          </w:p>
+          <w:p>
+            <w:pPr>
+              <w:jc w:val="center"/>
+              <w:cnfStyle w:val="000000100000" w:firstRow="0" w:lastRow="0" w:firstColumn="0" w:lastColumn="0" w:oddVBand="0" w:evenVBand="0" w:oddHBand="1" w:evenHBand="0" w:firstRowFirstColumn="0" w:firstRowLastColumn="0" w:lastRowFirstColumn="0" w:lastRowLastColumn="0"/>
+              <w:rPr>
+                <w:sz w:val="20"/>
+                <w:lang w:eastAsia="es-ES"/>
+              </w:rPr>
+            </w:pPr>
+            <w:r>
+              <w:rPr>
+                <w:sz w:val="20"/>
+                <w:lang w:eastAsia="es-ES"/>
+              </w:rPr>
+              <w:t>Daniel Rodríguez</w:t>
+            </w:r>
+          </w:p>
+        </w:tc>
+        <w:tc>
+          <w:tcPr>
+            <w:tcW w:w="1488" w:type="dxa"/>
+            <w:vAlign w:val="center"/>
+          </w:tcPr>
+          <w:p>
+            <w:pPr>
+              <w:jc w:val="center"/>
+              <w:cnfStyle w:val="000000100000" w:firstRow="0" w:lastRow="0" w:firstColumn="0" w:lastColumn="0" w:oddVBand="0" w:evenVBand="0" w:oddHBand="1" w:evenHBand="0" w:firstRowFirstColumn="0" w:firstRowLastColumn="0" w:lastRowFirstColumn="0" w:lastRowLastColumn="0"/>
+              <w:rPr>
+                <w:lang w:eastAsia="es-ES"/>
+              </w:rPr>
+            </w:pPr>
+            <w:r>
+              <w:rPr>
+                <w:lang w:eastAsia="es-ES"/>
+              </w:rPr>
+              <w:t>Programación</w:t>
+            </w:r>
+          </w:p>
+        </w:tc>
+        <w:tc>
+          <w:tcPr>
+            <w:tcW w:w="2196" w:type="dxa"/>
+            <w:vAlign w:val="center"/>
+          </w:tcPr>
+          <w:p>
+            <w:pPr>
+              <w:jc w:val="center"/>
+              <w:cnfStyle w:val="000000100000" w:firstRow="0" w:lastRow="0" w:firstColumn="0" w:lastColumn="0" w:oddVBand="0" w:evenVBand="0" w:oddHBand="1" w:evenHBand="0" w:firstRowFirstColumn="0" w:firstRowLastColumn="0" w:lastRowFirstColumn="0" w:lastRowLastColumn="0"/>
+              <w:rPr>
+                <w:lang w:eastAsia="es-ES"/>
+              </w:rPr>
+            </w:pPr>
+            <w:r>
+              <w:rPr>
+                <w:lang w:eastAsia="es-ES"/>
+              </w:rPr>
+              <w:t>Correcciones en Travis CI</w:t>
+            </w:r>
+          </w:p>
+        </w:tc>
+      </w:tr>
+      <w:tr>
+        <w:tc>
+          <w:tcPr>
+            <w:cnfStyle w:val="001000000000" w:firstRow="0" w:lastRow="0" w:firstColumn="1" w:lastColumn="0" w:oddVBand="0" w:evenVBand="0" w:oddHBand="0" w:evenHBand="0" w:firstRowFirstColumn="0" w:firstRowLastColumn="0" w:lastRowFirstColumn="0" w:lastRowLastColumn="0"/>
+            <w:tcW w:w="1127" w:type="dxa"/>
+            <w:vAlign w:val="center"/>
+          </w:tcPr>
+          <w:p>
+            <w:pPr>
+              <w:jc w:val="center"/>
+              <w:rPr>
+                <w:lang w:eastAsia="es-ES"/>
+              </w:rPr>
+            </w:pPr>
+            <w:r>
+              <w:rPr>
+                <w:lang w:eastAsia="es-ES"/>
+              </w:rPr>
+              <w:t>14/01/18</w:t>
+            </w:r>
+          </w:p>
+        </w:tc>
+        <w:tc>
+          <w:tcPr>
+            <w:tcW w:w="1488" w:type="dxa"/>
+            <w:vAlign w:val="center"/>
+          </w:tcPr>
+          <w:p>
+            <w:pPr>
+              <w:jc w:val="center"/>
+              <w:cnfStyle w:val="000000000000" w:firstRow="0" w:lastRow="0" w:firstColumn="0" w:lastColumn="0" w:oddVBand="0" w:evenVBand="0" w:oddHBand="0" w:evenHBand="0" w:firstRowFirstColumn="0" w:firstRowLastColumn="0" w:lastRowFirstColumn="0" w:lastRowLastColumn="0"/>
+              <w:rPr>
+                <w:lang w:eastAsia="es-ES"/>
+              </w:rPr>
+            </w:pPr>
+            <w:r>
+              <w:rPr>
+                <w:lang w:eastAsia="es-ES"/>
+              </w:rPr>
+              <w:t>120</w:t>
+            </w:r>
+          </w:p>
+        </w:tc>
+        <w:tc>
+          <w:tcPr>
+            <w:tcW w:w="2205" w:type="dxa"/>
+            <w:vAlign w:val="center"/>
+          </w:tcPr>
+          <w:p>
+            <w:pPr>
+              <w:jc w:val="center"/>
+              <w:cnfStyle w:val="000000000000" w:firstRow="0" w:lastRow="0" w:firstColumn="0" w:lastColumn="0" w:oddVBand="0" w:evenVBand="0" w:oddHBand="0" w:evenHBand="0" w:firstRowFirstColumn="0" w:firstRowLastColumn="0" w:lastRowFirstColumn="0" w:lastRowLastColumn="0"/>
+              <w:rPr>
+                <w:sz w:val="20"/>
+                <w:lang w:eastAsia="es-ES"/>
+              </w:rPr>
+            </w:pPr>
+            <w:r>
+              <w:rPr>
+                <w:sz w:val="20"/>
+                <w:lang w:eastAsia="es-ES"/>
+              </w:rPr>
+              <w:t>Todos</w:t>
+            </w:r>
+          </w:p>
+        </w:tc>
+        <w:tc>
+          <w:tcPr>
+            <w:tcW w:w="1488" w:type="dxa"/>
+            <w:vAlign w:val="center"/>
+          </w:tcPr>
+          <w:p>
+            <w:pPr>
+              <w:jc w:val="center"/>
+              <w:cnfStyle w:val="000000000000" w:firstRow="0" w:lastRow="0" w:firstColumn="0" w:lastColumn="0" w:oddVBand="0" w:evenVBand="0" w:oddHBand="0" w:evenHBand="0" w:firstRowFirstColumn="0" w:firstRowLastColumn="0" w:lastRowFirstColumn="0" w:lastRowLastColumn="0"/>
+              <w:rPr>
+                <w:lang w:eastAsia="es-ES"/>
+              </w:rPr>
+            </w:pPr>
+            <w:r>
+              <w:rPr>
+                <w:lang w:eastAsia="es-ES"/>
+              </w:rPr>
+              <w:t>Revisión</w:t>
+            </w:r>
+          </w:p>
+        </w:tc>
+        <w:tc>
+          <w:tcPr>
+            <w:tcW w:w="2196" w:type="dxa"/>
+            <w:vAlign w:val="center"/>
+          </w:tcPr>
+          <w:p>
+            <w:pPr>
+              <w:jc w:val="center"/>
+              <w:cnfStyle w:val="000000000000" w:firstRow="0" w:lastRow="0" w:firstColumn="0" w:lastColumn="0" w:oddVBand="0" w:evenVBand="0" w:oddHBand="0" w:evenHBand="0" w:firstRowFirstColumn="0" w:firstRowLastColumn="0" w:lastRowFirstColumn="0" w:lastRowLastColumn="0"/>
+              <w:rPr>
+                <w:lang w:eastAsia="es-ES"/>
+              </w:rPr>
+            </w:pPr>
+            <w:r>
+              <w:rPr>
+                <w:lang w:eastAsia="es-ES"/>
+              </w:rPr>
+              <w:t>Revisión de todo el proyecto de cara a la entrega</w:t>
+            </w:r>
+          </w:p>
+        </w:tc>
+      </w:tr>
+      <w:tr>
+        <w:trPr>
+          <w:cnfStyle w:val="000000100000" w:firstRow="0" w:lastRow="0" w:firstColumn="0" w:lastColumn="0" w:oddVBand="0" w:evenVBand="0" w:oddHBand="1" w:evenHBand="0" w:firstRowFirstColumn="0" w:firstRowLastColumn="0" w:lastRowFirstColumn="0" w:lastRowLastColumn="0"/>
+        </w:trPr>
+        <w:tc>
+          <w:tcPr>
+            <w:cnfStyle w:val="001000000000" w:firstRow="0" w:lastRow="0" w:firstColumn="1" w:lastColumn="0" w:oddVBand="0" w:evenVBand="0" w:oddHBand="0" w:evenHBand="0" w:firstRowFirstColumn="0" w:firstRowLastColumn="0" w:lastRowFirstColumn="0" w:lastRowLastColumn="0"/>
+            <w:tcW w:w="1127" w:type="dxa"/>
+            <w:vAlign w:val="center"/>
+          </w:tcPr>
+          <w:p>
+            <w:pPr>
+              <w:jc w:val="center"/>
+              <w:rPr>
+                <w:lang w:eastAsia="es-ES"/>
+              </w:rPr>
+            </w:pPr>
+            <w:r>
+              <w:rPr>
+                <w:lang w:eastAsia="es-ES"/>
+              </w:rPr>
+              <w:t>14/01/18</w:t>
+            </w:r>
+          </w:p>
+        </w:tc>
+        <w:tc>
+          <w:tcPr>
+            <w:tcW w:w="1488" w:type="dxa"/>
+            <w:vAlign w:val="center"/>
+          </w:tcPr>
+          <w:p>
+            <w:pPr>
+              <w:jc w:val="center"/>
+              <w:cnfStyle w:val="000000100000" w:firstRow="0" w:lastRow="0" w:firstColumn="0" w:lastColumn="0" w:oddVBand="0" w:evenVBand="0" w:oddHBand="1" w:evenHBand="0" w:firstRowFirstColumn="0" w:firstRowLastColumn="0" w:lastRowFirstColumn="0" w:lastRowLastColumn="0"/>
+              <w:rPr>
+                <w:lang w:eastAsia="es-ES"/>
+              </w:rPr>
+            </w:pPr>
+            <w:r>
+              <w:rPr>
+                <w:lang w:eastAsia="es-ES"/>
+              </w:rPr>
+              <w:t>15</w:t>
+            </w:r>
+          </w:p>
+        </w:tc>
+        <w:tc>
+          <w:tcPr>
+            <w:tcW w:w="2205" w:type="dxa"/>
+            <w:vAlign w:val="center"/>
+          </w:tcPr>
+          <w:p>
+            <w:pPr>
+              <w:jc w:val="center"/>
+              <w:cnfStyle w:val="000000100000" w:firstRow="0" w:lastRow="0" w:firstColumn="0" w:lastColumn="0" w:oddVBand="0" w:evenVBand="0" w:oddHBand="1" w:evenHBand="0" w:firstRowFirstColumn="0" w:firstRowLastColumn="0" w:lastRowFirstColumn="0" w:lastRowLastColumn="0"/>
+              <w:rPr>
+                <w:sz w:val="20"/>
+                <w:lang w:eastAsia="es-ES"/>
+              </w:rPr>
+            </w:pPr>
+            <w:r>
+              <w:rPr>
+                <w:sz w:val="20"/>
+                <w:lang w:eastAsia="es-ES"/>
+              </w:rPr>
+              <w:t>Todos</w:t>
+            </w:r>
+          </w:p>
+        </w:tc>
+        <w:tc>
+          <w:tcPr>
+            <w:tcW w:w="1488" w:type="dxa"/>
+            <w:vAlign w:val="center"/>
+          </w:tcPr>
+          <w:p>
+            <w:pPr>
+              <w:jc w:val="center"/>
+              <w:cnfStyle w:val="000000100000" w:firstRow="0" w:lastRow="0" w:firstColumn="0" w:lastColumn="0" w:oddVBand="0" w:evenVBand="0" w:oddHBand="1" w:evenHBand="0" w:firstRowFirstColumn="0" w:firstRowLastColumn="0" w:lastRowFirstColumn="0" w:lastRowLastColumn="0"/>
+              <w:rPr>
+                <w:lang w:eastAsia="es-ES"/>
+              </w:rPr>
+            </w:pPr>
+            <w:r>
+              <w:rPr>
+                <w:lang w:eastAsia="es-ES"/>
+              </w:rPr>
+              <w:t>Entrega</w:t>
+            </w:r>
+          </w:p>
+        </w:tc>
+        <w:tc>
+          <w:tcPr>
+            <w:tcW w:w="2196" w:type="dxa"/>
+            <w:vAlign w:val="center"/>
+          </w:tcPr>
+          <w:p>
+            <w:pPr>
+              <w:jc w:val="center"/>
+              <w:cnfStyle w:val="000000100000" w:firstRow="0" w:lastRow="0" w:firstColumn="0" w:lastColumn="0" w:oddVBand="0" w:evenVBand="0" w:oddHBand="1" w:evenHBand="0" w:firstRowFirstColumn="0" w:firstRowLastColumn="0" w:lastRowFirstColumn="0" w:lastRowLastColumn="0"/>
+              <w:rPr>
+                <w:lang w:eastAsia="es-ES"/>
+              </w:rPr>
+            </w:pPr>
+            <w:r>
+              <w:rPr>
+                <w:lang w:eastAsia="es-ES"/>
+              </w:rPr>
+              <w:t>Entrega del proyecto (Milestone 4)</w:t>
             </w:r>
             <w:bookmarkStart w:id="4" w:name="_GoBack"/>
             <w:bookmarkEnd w:id="4"/>
@@ -10423,7 +11472,7 @@
 </file>
 
 <file path=customXml/itemProps2.xml><?xml version="1.0" encoding="utf-8"?>
-<ds:datastoreItem xmlns:ds="http://schemas.openxmlformats.org/officeDocument/2006/customXml" ds:itemID="{8BB8A123-252B-4E69-A516-34CFB6761A78}">
+<ds:datastoreItem xmlns:ds="http://schemas.openxmlformats.org/officeDocument/2006/customXml" ds:itemID="{5C5FAFB6-C901-45DA-9F62-CD664CFECA6C}">
   <ds:schemaRefs>
     <ds:schemaRef ds:uri="http://schemas.openxmlformats.org/officeDocument/2006/bibliography"/>
   </ds:schemaRefs>

</xml_diff>